<commit_message>
敏感词 添加敏感字和添加时间字段 CREATE TABLE `ims_sen_appfreeitem_rule` (   `Id` int(11) NOT NULL AUTO_INCREMENT,   `wid` int(11) DEFAULT NULL,   `content` varchar(255) DEFAULT NULL,   `sensitive_words` varchar(1024) NOT NULL DEFAULT '' COMMENT '敏感字',   `add_time` int(10) unsigned NOT NULL DEFAULT '0' COMMENT '添加/修改时间',   PRIMARY KEY (`Id`) ) ENGINE=MyISAM AUTO_INCREMENT=5 DEFAULT CHARSET=utf8;
</commit_message>
<xml_diff>
--- a/doc/申请试用模块/申请试用模块.docx
+++ b/doc/申请试用模块/申请试用模块.docx
@@ -3080,6 +3080,212 @@
         </w:rPr>
         <w:t>}</w:t>
       </w:r>
+    </w:p>
+    <w:p>
+      <w:pPr>
+        <w:pStyle w:val="3"/>
+        <w:rPr>
+          <w:rFonts w:hint="eastAsia"/>
+          <w:lang w:val="en-US" w:eastAsia="zh-CN"/>
+        </w:rPr>
+      </w:pPr>
+      <w:r>
+        <w:rPr>
+          <w:rFonts w:hint="eastAsia"/>
+          <w:lang w:val="en-US" w:eastAsia="zh-CN"/>
+        </w:rPr>
+        <w:t>20180505</w:t>
+      </w:r>
+    </w:p>
+    <w:p>
+      <w:pPr>
+        <w:widowControl w:val="0"/>
+        <w:numPr>
+          <w:ilvl w:val="0"/>
+          <w:numId w:val="0"/>
+        </w:numPr>
+        <w:pBdr>
+          <w:top w:val="single" w:color="auto" w:sz="4" w:space="1"/>
+          <w:left w:val="single" w:color="auto" w:sz="4" w:space="4"/>
+          <w:bottom w:val="single" w:color="auto" w:sz="4" w:space="1"/>
+          <w:right w:val="single" w:color="auto" w:sz="4" w:space="4"/>
+          <w:between w:val="none" w:color="auto" w:sz="0" w:space="0"/>
+        </w:pBdr>
+        <w:shd w:val="clear" w:color="auto" w:fill="C0C0C0"/>
+        <w:adjustRightInd w:val="0"/>
+        <w:spacing w:line="360" w:lineRule="atLeast"/>
+        <w:ind w:left="0" w:leftChars="0" w:firstLine="0" w:firstLineChars="0"/>
+        <w:jc w:val="left"/>
+        <w:textAlignment w:val="baseline"/>
+        <w:rPr>
+          <w:rFonts w:hint="eastAsia"/>
+          <w:lang w:val="en-US" w:eastAsia="zh-CN"/>
+        </w:rPr>
+      </w:pPr>
+    </w:p>
+    <w:p>
+      <w:pPr>
+        <w:widowControl w:val="0"/>
+        <w:numPr>
+          <w:ilvl w:val="0"/>
+          <w:numId w:val="0"/>
+        </w:numPr>
+        <w:pBdr>
+          <w:top w:val="single" w:color="auto" w:sz="4" w:space="1"/>
+          <w:left w:val="single" w:color="auto" w:sz="4" w:space="4"/>
+          <w:bottom w:val="single" w:color="auto" w:sz="4" w:space="1"/>
+          <w:right w:val="single" w:color="auto" w:sz="4" w:space="4"/>
+          <w:between w:val="none" w:color="auto" w:sz="0" w:space="0"/>
+        </w:pBdr>
+        <w:shd w:val="clear" w:color="auto" w:fill="C0C0C0"/>
+        <w:adjustRightInd w:val="0"/>
+        <w:spacing w:line="360" w:lineRule="atLeast"/>
+        <w:ind w:left="0" w:leftChars="0" w:firstLine="0" w:firstLineChars="0"/>
+        <w:jc w:val="left"/>
+        <w:textAlignment w:val="baseline"/>
+        <w:rPr>
+          <w:rFonts w:hint="eastAsia"/>
+          <w:lang w:val="en-US" w:eastAsia="zh-CN"/>
+        </w:rPr>
+      </w:pPr>
+      <w:r>
+        <w:rPr>
+          <w:rFonts w:hint="eastAsia"/>
+          <w:lang w:val="en-US" w:eastAsia="zh-CN"/>
+        </w:rPr>
+        <w:t>敏感字</w:t>
+      </w:r>
+    </w:p>
+    <w:p>
+      <w:pPr>
+        <w:widowControl w:val="0"/>
+        <w:numPr>
+          <w:ilvl w:val="0"/>
+          <w:numId w:val="0"/>
+        </w:numPr>
+        <w:pBdr>
+          <w:top w:val="single" w:color="auto" w:sz="4" w:space="1"/>
+          <w:left w:val="single" w:color="auto" w:sz="4" w:space="4"/>
+          <w:bottom w:val="single" w:color="auto" w:sz="4" w:space="1"/>
+          <w:right w:val="single" w:color="auto" w:sz="4" w:space="4"/>
+          <w:between w:val="none" w:color="auto" w:sz="0" w:space="0"/>
+        </w:pBdr>
+        <w:shd w:val="clear" w:color="auto" w:fill="C0C0C0"/>
+        <w:adjustRightInd w:val="0"/>
+        <w:spacing w:line="360" w:lineRule="atLeast"/>
+        <w:ind w:left="0" w:leftChars="0" w:firstLine="0" w:firstLineChars="0"/>
+        <w:jc w:val="left"/>
+        <w:textAlignment w:val="baseline"/>
+        <w:rPr>
+          <w:rFonts w:hint="eastAsia"/>
+          <w:lang w:val="en-US" w:eastAsia="zh-CN"/>
+        </w:rPr>
+      </w:pPr>
+      <w:r>
+        <w:rPr>
+          <w:rFonts w:hint="eastAsia"/>
+          <w:lang w:val="en-US" w:eastAsia="zh-CN"/>
+        </w:rPr>
+        <w:t>http://shop.rongec.cn/web/index.php?c=site&amp;a=entry&amp;eid=31</w:t>
+      </w:r>
+    </w:p>
+    <w:p>
+      <w:pPr>
+        <w:widowControl w:val="0"/>
+        <w:numPr>
+          <w:ilvl w:val="0"/>
+          <w:numId w:val="0"/>
+        </w:numPr>
+        <w:pBdr>
+          <w:top w:val="single" w:color="auto" w:sz="4" w:space="1"/>
+          <w:left w:val="single" w:color="auto" w:sz="4" w:space="4"/>
+          <w:bottom w:val="single" w:color="auto" w:sz="4" w:space="1"/>
+          <w:right w:val="single" w:color="auto" w:sz="4" w:space="4"/>
+          <w:between w:val="none" w:color="auto" w:sz="0" w:space="0"/>
+        </w:pBdr>
+        <w:shd w:val="clear" w:color="auto" w:fill="C0C0C0"/>
+        <w:adjustRightInd w:val="0"/>
+        <w:spacing w:line="360" w:lineRule="atLeast"/>
+        <w:ind w:left="0" w:leftChars="0" w:firstLine="0" w:firstLineChars="0"/>
+        <w:jc w:val="left"/>
+        <w:textAlignment w:val="baseline"/>
+      </w:pPr>
+      <w:r>
+        <w:drawing>
+          <wp:inline distT="0" distB="0" distL="114300" distR="114300">
+            <wp:extent cx="5273675" cy="2616200"/>
+            <wp:effectExtent l="0" t="0" r="3175" b="12700"/>
+            <wp:docPr id="18" name="图片 2"/>
+            <wp:cNvGraphicFramePr>
+              <a:graphicFrameLocks xmlns:a="http://schemas.openxmlformats.org/drawingml/2006/main" noChangeAspect="1"/>
+            </wp:cNvGraphicFramePr>
+            <a:graphic xmlns:a="http://schemas.openxmlformats.org/drawingml/2006/main">
+              <a:graphicData uri="http://schemas.openxmlformats.org/drawingml/2006/picture">
+                <pic:pic xmlns:pic="http://schemas.openxmlformats.org/drawingml/2006/picture">
+                  <pic:nvPicPr>
+                    <pic:cNvPr id="18" name="图片 2"/>
+                    <pic:cNvPicPr>
+                      <a:picLocks noChangeAspect="1"/>
+                    </pic:cNvPicPr>
+                  </pic:nvPicPr>
+                  <pic:blipFill>
+                    <a:blip r:embed="rId6"/>
+                    <a:stretch>
+                      <a:fillRect/>
+                    </a:stretch>
+                  </pic:blipFill>
+                  <pic:spPr>
+                    <a:xfrm>
+                      <a:off x="0" y="0"/>
+                      <a:ext cx="5273675" cy="2616200"/>
+                    </a:xfrm>
+                    <a:prstGeom prst="rect">
+                      <a:avLst/>
+                    </a:prstGeom>
+                    <a:noFill/>
+                    <a:ln w="9525">
+                      <a:noFill/>
+                    </a:ln>
+                  </pic:spPr>
+                </pic:pic>
+              </a:graphicData>
+            </a:graphic>
+          </wp:inline>
+        </w:drawing>
+      </w:r>
+    </w:p>
+    <w:p>
+      <w:pPr>
+        <w:widowControl w:val="0"/>
+        <w:numPr>
+          <w:ilvl w:val="0"/>
+          <w:numId w:val="0"/>
+        </w:numPr>
+        <w:pBdr>
+          <w:top w:val="single" w:color="auto" w:sz="4" w:space="1"/>
+          <w:left w:val="single" w:color="auto" w:sz="4" w:space="4"/>
+          <w:bottom w:val="single" w:color="auto" w:sz="4" w:space="1"/>
+          <w:right w:val="single" w:color="auto" w:sz="4" w:space="4"/>
+          <w:between w:val="none" w:color="auto" w:sz="0" w:space="0"/>
+        </w:pBdr>
+        <w:shd w:val="clear" w:color="auto" w:fill="C0C0C0"/>
+        <w:adjustRightInd w:val="0"/>
+        <w:spacing w:line="360" w:lineRule="atLeast"/>
+        <w:ind w:left="0" w:leftChars="0" w:firstLine="0" w:firstLineChars="0"/>
+        <w:jc w:val="left"/>
+        <w:textAlignment w:val="baseline"/>
+        <w:rPr>
+          <w:rFonts w:hint="eastAsia" w:eastAsiaTheme="minorEastAsia"/>
+          <w:lang w:val="en-US" w:eastAsia="zh-CN"/>
+        </w:rPr>
+      </w:pPr>
+      <w:r>
+        <w:rPr>
+          <w:rFonts w:hint="eastAsia"/>
+          <w:lang w:val="en-US" w:eastAsia="zh-CN"/>
+        </w:rPr>
+        <w:t>添加敏感字和添加时间字段</w:t>
+      </w:r>
       <w:bookmarkStart w:id="0" w:name="_GoBack"/>
       <w:bookmarkEnd w:id="0"/>
     </w:p>
@@ -3108,6 +3314,1871 @@
           <w:lang w:val="en-US" w:eastAsia="zh-CN"/>
         </w:rPr>
       </w:pPr>
+      <w:r>
+        <w:rPr>
+          <w:rFonts w:hint="eastAsia"/>
+          <w:lang w:val="en-US" w:eastAsia="zh-CN"/>
+        </w:rPr>
+        <w:t>CREATE TABLE `ims_sen_appfreeitem_rule` (</w:t>
+      </w:r>
+    </w:p>
+    <w:p>
+      <w:pPr>
+        <w:widowControl w:val="0"/>
+        <w:numPr>
+          <w:ilvl w:val="0"/>
+          <w:numId w:val="0"/>
+        </w:numPr>
+        <w:pBdr>
+          <w:top w:val="single" w:color="auto" w:sz="4" w:space="1"/>
+          <w:left w:val="single" w:color="auto" w:sz="4" w:space="4"/>
+          <w:bottom w:val="single" w:color="auto" w:sz="4" w:space="1"/>
+          <w:right w:val="single" w:color="auto" w:sz="4" w:space="4"/>
+          <w:between w:val="none" w:color="auto" w:sz="0" w:space="0"/>
+        </w:pBdr>
+        <w:shd w:val="clear" w:color="auto" w:fill="C0C0C0"/>
+        <w:adjustRightInd w:val="0"/>
+        <w:spacing w:line="360" w:lineRule="atLeast"/>
+        <w:ind w:left="0" w:leftChars="0" w:firstLine="0" w:firstLineChars="0"/>
+        <w:jc w:val="left"/>
+        <w:textAlignment w:val="baseline"/>
+        <w:rPr>
+          <w:rFonts w:hint="eastAsia"/>
+          <w:lang w:val="en-US" w:eastAsia="zh-CN"/>
+        </w:rPr>
+      </w:pPr>
+      <w:r>
+        <w:rPr>
+          <w:rFonts w:hint="eastAsia"/>
+          <w:lang w:val="en-US" w:eastAsia="zh-CN"/>
+        </w:rPr>
+        <w:t xml:space="preserve">  `Id` int(11) NOT NULL AUTO_INCREMENT,</w:t>
+      </w:r>
+    </w:p>
+    <w:p>
+      <w:pPr>
+        <w:widowControl w:val="0"/>
+        <w:numPr>
+          <w:ilvl w:val="0"/>
+          <w:numId w:val="0"/>
+        </w:numPr>
+        <w:pBdr>
+          <w:top w:val="single" w:color="auto" w:sz="4" w:space="1"/>
+          <w:left w:val="single" w:color="auto" w:sz="4" w:space="4"/>
+          <w:bottom w:val="single" w:color="auto" w:sz="4" w:space="1"/>
+          <w:right w:val="single" w:color="auto" w:sz="4" w:space="4"/>
+          <w:between w:val="none" w:color="auto" w:sz="0" w:space="0"/>
+        </w:pBdr>
+        <w:shd w:val="clear" w:color="auto" w:fill="C0C0C0"/>
+        <w:adjustRightInd w:val="0"/>
+        <w:spacing w:line="360" w:lineRule="atLeast"/>
+        <w:ind w:left="0" w:leftChars="0" w:firstLine="0" w:firstLineChars="0"/>
+        <w:jc w:val="left"/>
+        <w:textAlignment w:val="baseline"/>
+        <w:rPr>
+          <w:rFonts w:hint="eastAsia"/>
+          <w:lang w:val="en-US" w:eastAsia="zh-CN"/>
+        </w:rPr>
+      </w:pPr>
+      <w:r>
+        <w:rPr>
+          <w:rFonts w:hint="eastAsia"/>
+          <w:lang w:val="en-US" w:eastAsia="zh-CN"/>
+        </w:rPr>
+        <w:t xml:space="preserve">  `wid` int(11) DEFAULT NULL,</w:t>
+      </w:r>
+    </w:p>
+    <w:p>
+      <w:pPr>
+        <w:widowControl w:val="0"/>
+        <w:numPr>
+          <w:ilvl w:val="0"/>
+          <w:numId w:val="0"/>
+        </w:numPr>
+        <w:pBdr>
+          <w:top w:val="single" w:color="auto" w:sz="4" w:space="1"/>
+          <w:left w:val="single" w:color="auto" w:sz="4" w:space="4"/>
+          <w:bottom w:val="single" w:color="auto" w:sz="4" w:space="1"/>
+          <w:right w:val="single" w:color="auto" w:sz="4" w:space="4"/>
+          <w:between w:val="none" w:color="auto" w:sz="0" w:space="0"/>
+        </w:pBdr>
+        <w:shd w:val="clear" w:color="auto" w:fill="C0C0C0"/>
+        <w:adjustRightInd w:val="0"/>
+        <w:spacing w:line="360" w:lineRule="atLeast"/>
+        <w:ind w:left="0" w:leftChars="0" w:firstLine="0" w:firstLineChars="0"/>
+        <w:jc w:val="left"/>
+        <w:textAlignment w:val="baseline"/>
+        <w:rPr>
+          <w:rFonts w:hint="eastAsia"/>
+          <w:lang w:val="en-US" w:eastAsia="zh-CN"/>
+        </w:rPr>
+      </w:pPr>
+      <w:r>
+        <w:rPr>
+          <w:rFonts w:hint="eastAsia"/>
+          <w:lang w:val="en-US" w:eastAsia="zh-CN"/>
+        </w:rPr>
+        <w:t xml:space="preserve">  `content` varchar(255) DEFAULT NULL,</w:t>
+      </w:r>
+    </w:p>
+    <w:p>
+      <w:pPr>
+        <w:widowControl w:val="0"/>
+        <w:numPr>
+          <w:ilvl w:val="0"/>
+          <w:numId w:val="0"/>
+        </w:numPr>
+        <w:pBdr>
+          <w:top w:val="single" w:color="auto" w:sz="4" w:space="1"/>
+          <w:left w:val="single" w:color="auto" w:sz="4" w:space="4"/>
+          <w:bottom w:val="single" w:color="auto" w:sz="4" w:space="1"/>
+          <w:right w:val="single" w:color="auto" w:sz="4" w:space="4"/>
+          <w:between w:val="none" w:color="auto" w:sz="0" w:space="0"/>
+        </w:pBdr>
+        <w:shd w:val="clear" w:color="auto" w:fill="C0C0C0"/>
+        <w:adjustRightInd w:val="0"/>
+        <w:spacing w:line="360" w:lineRule="atLeast"/>
+        <w:ind w:left="0" w:leftChars="0" w:firstLine="0" w:firstLineChars="0"/>
+        <w:jc w:val="left"/>
+        <w:textAlignment w:val="baseline"/>
+        <w:rPr>
+          <w:rFonts w:hint="eastAsia"/>
+          <w:lang w:val="en-US" w:eastAsia="zh-CN"/>
+        </w:rPr>
+      </w:pPr>
+      <w:r>
+        <w:rPr>
+          <w:rFonts w:hint="eastAsia"/>
+          <w:lang w:val="en-US" w:eastAsia="zh-CN"/>
+        </w:rPr>
+        <w:t xml:space="preserve">  `sensitive_words` varchar(1024) NOT NULL DEFAULT '' COMMENT '敏感字',</w:t>
+      </w:r>
+    </w:p>
+    <w:p>
+      <w:pPr>
+        <w:widowControl w:val="0"/>
+        <w:numPr>
+          <w:ilvl w:val="0"/>
+          <w:numId w:val="0"/>
+        </w:numPr>
+        <w:pBdr>
+          <w:top w:val="single" w:color="auto" w:sz="4" w:space="1"/>
+          <w:left w:val="single" w:color="auto" w:sz="4" w:space="4"/>
+          <w:bottom w:val="single" w:color="auto" w:sz="4" w:space="1"/>
+          <w:right w:val="single" w:color="auto" w:sz="4" w:space="4"/>
+          <w:between w:val="none" w:color="auto" w:sz="0" w:space="0"/>
+        </w:pBdr>
+        <w:shd w:val="clear" w:color="auto" w:fill="C0C0C0"/>
+        <w:adjustRightInd w:val="0"/>
+        <w:spacing w:line="360" w:lineRule="atLeast"/>
+        <w:ind w:left="0" w:leftChars="0" w:firstLine="0" w:firstLineChars="0"/>
+        <w:jc w:val="left"/>
+        <w:textAlignment w:val="baseline"/>
+        <w:rPr>
+          <w:rFonts w:hint="eastAsia"/>
+          <w:lang w:val="en-US" w:eastAsia="zh-CN"/>
+        </w:rPr>
+      </w:pPr>
+      <w:r>
+        <w:rPr>
+          <w:rFonts w:hint="eastAsia"/>
+          <w:lang w:val="en-US" w:eastAsia="zh-CN"/>
+        </w:rPr>
+        <w:t xml:space="preserve">  `add_time` int(10) unsigned NOT NULL DEFAULT '0' COMMENT '添加/修改时间',</w:t>
+      </w:r>
+    </w:p>
+    <w:p>
+      <w:pPr>
+        <w:widowControl w:val="0"/>
+        <w:numPr>
+          <w:ilvl w:val="0"/>
+          <w:numId w:val="0"/>
+        </w:numPr>
+        <w:pBdr>
+          <w:top w:val="single" w:color="auto" w:sz="4" w:space="1"/>
+          <w:left w:val="single" w:color="auto" w:sz="4" w:space="4"/>
+          <w:bottom w:val="single" w:color="auto" w:sz="4" w:space="1"/>
+          <w:right w:val="single" w:color="auto" w:sz="4" w:space="4"/>
+          <w:between w:val="none" w:color="auto" w:sz="0" w:space="0"/>
+        </w:pBdr>
+        <w:shd w:val="clear" w:color="auto" w:fill="C0C0C0"/>
+        <w:adjustRightInd w:val="0"/>
+        <w:spacing w:line="360" w:lineRule="atLeast"/>
+        <w:ind w:left="0" w:leftChars="0" w:firstLine="0" w:firstLineChars="0"/>
+        <w:jc w:val="left"/>
+        <w:textAlignment w:val="baseline"/>
+        <w:rPr>
+          <w:rFonts w:hint="eastAsia"/>
+          <w:lang w:val="en-US" w:eastAsia="zh-CN"/>
+        </w:rPr>
+      </w:pPr>
+      <w:r>
+        <w:rPr>
+          <w:rFonts w:hint="eastAsia"/>
+          <w:lang w:val="en-US" w:eastAsia="zh-CN"/>
+        </w:rPr>
+        <w:t xml:space="preserve">  PRIMARY KEY (`Id`)</w:t>
+      </w:r>
+    </w:p>
+    <w:p>
+      <w:pPr>
+        <w:widowControl w:val="0"/>
+        <w:numPr>
+          <w:ilvl w:val="0"/>
+          <w:numId w:val="0"/>
+        </w:numPr>
+        <w:pBdr>
+          <w:top w:val="single" w:color="auto" w:sz="4" w:space="1"/>
+          <w:left w:val="single" w:color="auto" w:sz="4" w:space="4"/>
+          <w:bottom w:val="single" w:color="auto" w:sz="4" w:space="1"/>
+          <w:right w:val="single" w:color="auto" w:sz="4" w:space="4"/>
+          <w:between w:val="none" w:color="auto" w:sz="0" w:space="0"/>
+        </w:pBdr>
+        <w:shd w:val="clear" w:color="auto" w:fill="C0C0C0"/>
+        <w:adjustRightInd w:val="0"/>
+        <w:spacing w:line="360" w:lineRule="atLeast"/>
+        <w:ind w:left="0" w:leftChars="0" w:firstLine="0" w:firstLineChars="0"/>
+        <w:jc w:val="left"/>
+        <w:textAlignment w:val="baseline"/>
+        <w:rPr>
+          <w:rFonts w:hint="eastAsia"/>
+          <w:lang w:val="en-US" w:eastAsia="zh-CN"/>
+        </w:rPr>
+      </w:pPr>
+      <w:r>
+        <w:rPr>
+          <w:rFonts w:hint="eastAsia"/>
+          <w:lang w:val="en-US" w:eastAsia="zh-CN"/>
+        </w:rPr>
+        <w:t>) ENGINE=MyISAM AUTO_INCREMENT=5 DEFAULT CHARSET=utf8;</w:t>
+      </w:r>
+    </w:p>
+    <w:p>
+      <w:pPr>
+        <w:widowControl w:val="0"/>
+        <w:numPr>
+          <w:ilvl w:val="0"/>
+          <w:numId w:val="0"/>
+        </w:numPr>
+        <w:pBdr>
+          <w:top w:val="single" w:color="auto" w:sz="4" w:space="1"/>
+          <w:left w:val="single" w:color="auto" w:sz="4" w:space="4"/>
+          <w:bottom w:val="single" w:color="auto" w:sz="4" w:space="1"/>
+          <w:right w:val="single" w:color="auto" w:sz="4" w:space="4"/>
+          <w:between w:val="none" w:color="auto" w:sz="0" w:space="0"/>
+        </w:pBdr>
+        <w:shd w:val="clear" w:color="auto" w:fill="C0C0C0"/>
+        <w:adjustRightInd w:val="0"/>
+        <w:spacing w:line="360" w:lineRule="atLeast"/>
+        <w:ind w:left="0" w:leftChars="0" w:firstLine="0" w:firstLineChars="0"/>
+        <w:jc w:val="left"/>
+        <w:textAlignment w:val="baseline"/>
+        <w:rPr>
+          <w:rFonts w:hint="eastAsia"/>
+          <w:lang w:val="en-US" w:eastAsia="zh-CN"/>
+        </w:rPr>
+      </w:pPr>
+    </w:p>
+    <w:p>
+      <w:pPr>
+        <w:widowControl w:val="0"/>
+        <w:numPr>
+          <w:ilvl w:val="0"/>
+          <w:numId w:val="0"/>
+        </w:numPr>
+        <w:pBdr>
+          <w:top w:val="single" w:color="auto" w:sz="4" w:space="1"/>
+          <w:left w:val="single" w:color="auto" w:sz="4" w:space="4"/>
+          <w:bottom w:val="single" w:color="auto" w:sz="4" w:space="1"/>
+          <w:right w:val="single" w:color="auto" w:sz="4" w:space="4"/>
+          <w:between w:val="none" w:color="auto" w:sz="0" w:space="0"/>
+        </w:pBdr>
+        <w:shd w:val="clear" w:color="auto" w:fill="C0C0C0"/>
+        <w:adjustRightInd w:val="0"/>
+        <w:spacing w:line="360" w:lineRule="atLeast"/>
+        <w:ind w:left="0" w:leftChars="0" w:firstLine="0" w:firstLineChars="0"/>
+        <w:jc w:val="left"/>
+        <w:textAlignment w:val="baseline"/>
+        <w:rPr>
+          <w:rFonts w:hint="eastAsia"/>
+          <w:lang w:val="en-US" w:eastAsia="zh-CN"/>
+        </w:rPr>
+      </w:pPr>
+    </w:p>
+    <w:p>
+      <w:pPr>
+        <w:widowControl w:val="0"/>
+        <w:numPr>
+          <w:ilvl w:val="0"/>
+          <w:numId w:val="0"/>
+        </w:numPr>
+        <w:pBdr>
+          <w:top w:val="single" w:color="auto" w:sz="4" w:space="1"/>
+          <w:left w:val="single" w:color="auto" w:sz="4" w:space="4"/>
+          <w:bottom w:val="single" w:color="auto" w:sz="4" w:space="1"/>
+          <w:right w:val="single" w:color="auto" w:sz="4" w:space="4"/>
+          <w:between w:val="none" w:color="auto" w:sz="0" w:space="0"/>
+        </w:pBdr>
+        <w:shd w:val="clear" w:color="auto" w:fill="C0C0C0"/>
+        <w:adjustRightInd w:val="0"/>
+        <w:spacing w:line="360" w:lineRule="atLeast"/>
+        <w:ind w:left="0" w:leftChars="0" w:firstLine="0" w:firstLineChars="0"/>
+        <w:jc w:val="left"/>
+        <w:textAlignment w:val="baseline"/>
+        <w:rPr>
+          <w:rFonts w:hint="eastAsia"/>
+          <w:lang w:val="en-US" w:eastAsia="zh-CN"/>
+        </w:rPr>
+      </w:pPr>
+    </w:p>
+    <w:p>
+      <w:pPr>
+        <w:pStyle w:val="5"/>
+        <w:keepNext w:val="0"/>
+        <w:keepLines w:val="0"/>
+        <w:widowControl/>
+        <w:suppressLineNumbers w:val="0"/>
+        <w:shd w:val="clear" w:fill="FDF6E3"/>
+        <w:rPr>
+          <w:rFonts w:ascii="Consolas" w:hAnsi="Consolas" w:eastAsia="Consolas" w:cs="Consolas"/>
+          <w:color w:val="586E75"/>
+          <w:sz w:val="27"/>
+          <w:szCs w:val="27"/>
+        </w:rPr>
+      </w:pPr>
+      <w:r>
+        <w:rPr>
+          <w:rFonts w:hint="default" w:ascii="Consolas" w:hAnsi="Consolas" w:eastAsia="Consolas" w:cs="Consolas"/>
+          <w:i/>
+          <w:color w:val="93A1A1"/>
+          <w:sz w:val="27"/>
+          <w:szCs w:val="27"/>
+          <w:shd w:val="clear" w:fill="FDF6E3"/>
+        </w:rPr>
+        <w:t xml:space="preserve">// </w:t>
+      </w:r>
+      <w:r>
+        <w:rPr>
+          <w:rFonts w:hint="eastAsia" w:ascii="宋体" w:hAnsi="宋体" w:eastAsia="宋体" w:cs="宋体"/>
+          <w:i/>
+          <w:color w:val="93A1A1"/>
+          <w:sz w:val="27"/>
+          <w:szCs w:val="27"/>
+          <w:shd w:val="clear" w:fill="FDF6E3"/>
+        </w:rPr>
+        <w:t>规则填写</w:t>
+      </w:r>
+      <w:r>
+        <w:rPr>
+          <w:rFonts w:hint="eastAsia" w:ascii="宋体" w:hAnsi="宋体" w:eastAsia="宋体" w:cs="宋体"/>
+          <w:i/>
+          <w:color w:val="93A1A1"/>
+          <w:sz w:val="27"/>
+          <w:szCs w:val="27"/>
+          <w:shd w:val="clear" w:fill="FDF6E3"/>
+        </w:rPr>
+        <w:br w:type="textWrapping"/>
+      </w:r>
+      <w:r>
+        <w:rPr>
+          <w:rFonts w:hint="default" w:ascii="Consolas" w:hAnsi="Consolas" w:eastAsia="Consolas" w:cs="Consolas"/>
+          <w:color w:val="859900"/>
+          <w:sz w:val="27"/>
+          <w:szCs w:val="27"/>
+          <w:shd w:val="clear" w:fill="FDF6E3"/>
+        </w:rPr>
+        <w:t xml:space="preserve">public function </w:t>
+      </w:r>
+      <w:r>
+        <w:rPr>
+          <w:rFonts w:hint="default" w:ascii="Consolas" w:hAnsi="Consolas" w:eastAsia="Consolas" w:cs="Consolas"/>
+          <w:color w:val="839496"/>
+          <w:sz w:val="27"/>
+          <w:szCs w:val="27"/>
+          <w:shd w:val="clear" w:fill="FDF6E3"/>
+        </w:rPr>
+        <w:t>doWebRule</w:t>
+      </w:r>
+      <w:r>
+        <w:rPr>
+          <w:rFonts w:hint="default" w:ascii="Consolas" w:hAnsi="Consolas" w:eastAsia="Consolas" w:cs="Consolas"/>
+          <w:color w:val="586E75"/>
+          <w:sz w:val="27"/>
+          <w:szCs w:val="27"/>
+          <w:shd w:val="clear" w:fill="FDF6E3"/>
+        </w:rPr>
+        <w:t>()</w:t>
+      </w:r>
+      <w:r>
+        <w:rPr>
+          <w:rFonts w:hint="default" w:ascii="Consolas" w:hAnsi="Consolas" w:eastAsia="Consolas" w:cs="Consolas"/>
+          <w:color w:val="586E75"/>
+          <w:sz w:val="27"/>
+          <w:szCs w:val="27"/>
+          <w:shd w:val="clear" w:fill="FDF6E3"/>
+        </w:rPr>
+        <w:br w:type="textWrapping"/>
+      </w:r>
+      <w:r>
+        <w:rPr>
+          <w:rFonts w:hint="default" w:ascii="Consolas" w:hAnsi="Consolas" w:eastAsia="Consolas" w:cs="Consolas"/>
+          <w:color w:val="DC322F"/>
+          <w:sz w:val="27"/>
+          <w:szCs w:val="27"/>
+          <w:shd w:val="clear" w:fill="FDF6E3"/>
+        </w:rPr>
+        <w:t>{</w:t>
+      </w:r>
+      <w:r>
+        <w:rPr>
+          <w:rFonts w:hint="default" w:ascii="Consolas" w:hAnsi="Consolas" w:eastAsia="Consolas" w:cs="Consolas"/>
+          <w:color w:val="DC322F"/>
+          <w:sz w:val="27"/>
+          <w:szCs w:val="27"/>
+          <w:shd w:val="clear" w:fill="FDF6E3"/>
+        </w:rPr>
+        <w:br w:type="textWrapping"/>
+      </w:r>
+      <w:r>
+        <w:rPr>
+          <w:rFonts w:hint="default" w:ascii="Consolas" w:hAnsi="Consolas" w:eastAsia="Consolas" w:cs="Consolas"/>
+          <w:color w:val="DC322F"/>
+          <w:sz w:val="27"/>
+          <w:szCs w:val="27"/>
+          <w:shd w:val="clear" w:fill="FDF6E3"/>
+        </w:rPr>
+        <w:t xml:space="preserve">    </w:t>
+      </w:r>
+      <w:r>
+        <w:rPr>
+          <w:rFonts w:hint="default" w:ascii="Consolas" w:hAnsi="Consolas" w:eastAsia="Consolas" w:cs="Consolas"/>
+          <w:color w:val="859900"/>
+          <w:sz w:val="27"/>
+          <w:szCs w:val="27"/>
+          <w:shd w:val="clear" w:fill="FDF6E3"/>
+        </w:rPr>
+        <w:t xml:space="preserve">global </w:t>
+      </w:r>
+      <w:r>
+        <w:rPr>
+          <w:rFonts w:hint="default" w:ascii="Consolas" w:hAnsi="Consolas" w:eastAsia="Consolas" w:cs="Consolas"/>
+          <w:color w:val="268BD2"/>
+          <w:sz w:val="27"/>
+          <w:szCs w:val="27"/>
+          <w:shd w:val="clear" w:fill="FDF6E3"/>
+        </w:rPr>
+        <w:t>$_GPC</w:t>
+      </w:r>
+      <w:r>
+        <w:rPr>
+          <w:rFonts w:hint="default" w:ascii="Consolas" w:hAnsi="Consolas" w:eastAsia="Consolas" w:cs="Consolas"/>
+          <w:color w:val="586E75"/>
+          <w:sz w:val="27"/>
+          <w:szCs w:val="27"/>
+          <w:shd w:val="clear" w:fill="FDF6E3"/>
+        </w:rPr>
+        <w:t xml:space="preserve">, </w:t>
+      </w:r>
+      <w:r>
+        <w:rPr>
+          <w:rFonts w:hint="default" w:ascii="Consolas" w:hAnsi="Consolas" w:eastAsia="Consolas" w:cs="Consolas"/>
+          <w:color w:val="268BD2"/>
+          <w:sz w:val="27"/>
+          <w:szCs w:val="27"/>
+          <w:shd w:val="clear" w:fill="FDF6E3"/>
+        </w:rPr>
+        <w:t>$_W</w:t>
+      </w:r>
+      <w:r>
+        <w:rPr>
+          <w:rFonts w:hint="default" w:ascii="Consolas" w:hAnsi="Consolas" w:eastAsia="Consolas" w:cs="Consolas"/>
+          <w:color w:val="586E75"/>
+          <w:sz w:val="27"/>
+          <w:szCs w:val="27"/>
+          <w:shd w:val="clear" w:fill="FDF6E3"/>
+        </w:rPr>
+        <w:t>;</w:t>
+      </w:r>
+      <w:r>
+        <w:rPr>
+          <w:rFonts w:hint="default" w:ascii="Consolas" w:hAnsi="Consolas" w:eastAsia="Consolas" w:cs="Consolas"/>
+          <w:color w:val="586E75"/>
+          <w:sz w:val="27"/>
+          <w:szCs w:val="27"/>
+          <w:shd w:val="clear" w:fill="FDF6E3"/>
+        </w:rPr>
+        <w:br w:type="textWrapping"/>
+      </w:r>
+      <w:r>
+        <w:rPr>
+          <w:rFonts w:hint="default" w:ascii="Consolas" w:hAnsi="Consolas" w:eastAsia="Consolas" w:cs="Consolas"/>
+          <w:color w:val="586E75"/>
+          <w:sz w:val="27"/>
+          <w:szCs w:val="27"/>
+          <w:shd w:val="clear" w:fill="FDF6E3"/>
+        </w:rPr>
+        <w:t xml:space="preserve">    </w:t>
+      </w:r>
+      <w:r>
+        <w:rPr>
+          <w:rFonts w:hint="default" w:ascii="Consolas" w:hAnsi="Consolas" w:eastAsia="Consolas" w:cs="Consolas"/>
+          <w:color w:val="268BD2"/>
+          <w:sz w:val="27"/>
+          <w:szCs w:val="27"/>
+          <w:shd w:val="clear" w:fill="FDF6E3"/>
+        </w:rPr>
+        <w:t xml:space="preserve">$item </w:t>
+      </w:r>
+      <w:r>
+        <w:rPr>
+          <w:rFonts w:hint="default" w:ascii="Consolas" w:hAnsi="Consolas" w:eastAsia="Consolas" w:cs="Consolas"/>
+          <w:color w:val="079A71"/>
+          <w:sz w:val="27"/>
+          <w:szCs w:val="27"/>
+          <w:shd w:val="clear" w:fill="FDF6E3"/>
+        </w:rPr>
+        <w:t xml:space="preserve">= </w:t>
+      </w:r>
+      <w:r>
+        <w:rPr>
+          <w:rFonts w:hint="default" w:ascii="Consolas" w:hAnsi="Consolas" w:eastAsia="Consolas" w:cs="Consolas"/>
+          <w:color w:val="839496"/>
+          <w:sz w:val="27"/>
+          <w:szCs w:val="27"/>
+          <w:shd w:val="clear" w:fill="FDF6E3"/>
+        </w:rPr>
+        <w:t>pdo_fetch</w:t>
+      </w:r>
+      <w:r>
+        <w:rPr>
+          <w:rFonts w:hint="default" w:ascii="Consolas" w:hAnsi="Consolas" w:eastAsia="Consolas" w:cs="Consolas"/>
+          <w:color w:val="586E75"/>
+          <w:sz w:val="27"/>
+          <w:szCs w:val="27"/>
+          <w:shd w:val="clear" w:fill="FDF6E3"/>
+        </w:rPr>
+        <w:t>(</w:t>
+      </w:r>
+      <w:r>
+        <w:rPr>
+          <w:rFonts w:hint="default" w:ascii="Consolas" w:hAnsi="Consolas" w:eastAsia="Consolas" w:cs="Consolas"/>
+          <w:color w:val="2AA198"/>
+          <w:sz w:val="27"/>
+          <w:szCs w:val="27"/>
+          <w:shd w:val="clear" w:fill="FDF6E3"/>
+        </w:rPr>
+        <w:t xml:space="preserve">"SELECT </w:t>
+      </w:r>
+      <w:r>
+        <w:rPr>
+          <w:rFonts w:hint="default" w:ascii="Consolas" w:hAnsi="Consolas" w:eastAsia="Consolas" w:cs="Consolas"/>
+          <w:i/>
+          <w:color w:val="969483"/>
+          <w:sz w:val="27"/>
+          <w:szCs w:val="27"/>
+          <w:shd w:val="clear" w:fill="FDF6E3"/>
+        </w:rPr>
+        <w:t>*</w:t>
+      </w:r>
+      <w:r>
+        <w:rPr>
+          <w:rFonts w:hint="default" w:ascii="Consolas" w:hAnsi="Consolas" w:eastAsia="Consolas" w:cs="Consolas"/>
+          <w:color w:val="2AA198"/>
+          <w:sz w:val="27"/>
+          <w:szCs w:val="27"/>
+          <w:shd w:val="clear" w:fill="FDF6E3"/>
+        </w:rPr>
+        <w:t xml:space="preserve"> FROM " </w:t>
+      </w:r>
+      <w:r>
+        <w:rPr>
+          <w:rFonts w:hint="default" w:ascii="Consolas" w:hAnsi="Consolas" w:eastAsia="Consolas" w:cs="Consolas"/>
+          <w:color w:val="079A71"/>
+          <w:sz w:val="27"/>
+          <w:szCs w:val="27"/>
+          <w:shd w:val="clear" w:fill="FDF6E3"/>
+        </w:rPr>
+        <w:t xml:space="preserve">. </w:t>
+      </w:r>
+      <w:r>
+        <w:rPr>
+          <w:rFonts w:hint="default" w:ascii="Consolas" w:hAnsi="Consolas" w:eastAsia="Consolas" w:cs="Consolas"/>
+          <w:color w:val="839496"/>
+          <w:sz w:val="27"/>
+          <w:szCs w:val="27"/>
+          <w:shd w:val="clear" w:fill="FDF6E3"/>
+        </w:rPr>
+        <w:t>tablename</w:t>
+      </w:r>
+      <w:r>
+        <w:rPr>
+          <w:rFonts w:hint="default" w:ascii="Consolas" w:hAnsi="Consolas" w:eastAsia="Consolas" w:cs="Consolas"/>
+          <w:color w:val="586E75"/>
+          <w:sz w:val="27"/>
+          <w:szCs w:val="27"/>
+          <w:shd w:val="clear" w:fill="FDF6E3"/>
+        </w:rPr>
+        <w:t>(</w:t>
+      </w:r>
+      <w:r>
+        <w:rPr>
+          <w:rFonts w:hint="default" w:ascii="Consolas" w:hAnsi="Consolas" w:eastAsia="Consolas" w:cs="Consolas"/>
+          <w:color w:val="2AA198"/>
+          <w:sz w:val="27"/>
+          <w:szCs w:val="27"/>
+          <w:shd w:val="clear" w:fill="FDF6E3"/>
+        </w:rPr>
+        <w:t>'sen_appfreeitem_rule'</w:t>
+      </w:r>
+      <w:r>
+        <w:rPr>
+          <w:rFonts w:hint="default" w:ascii="Consolas" w:hAnsi="Consolas" w:eastAsia="Consolas" w:cs="Consolas"/>
+          <w:color w:val="586E75"/>
+          <w:sz w:val="27"/>
+          <w:szCs w:val="27"/>
+          <w:shd w:val="clear" w:fill="FDF6E3"/>
+        </w:rPr>
+        <w:t xml:space="preserve">) </w:t>
+      </w:r>
+      <w:r>
+        <w:rPr>
+          <w:rFonts w:hint="default" w:ascii="Consolas" w:hAnsi="Consolas" w:eastAsia="Consolas" w:cs="Consolas"/>
+          <w:color w:val="079A71"/>
+          <w:sz w:val="27"/>
+          <w:szCs w:val="27"/>
+          <w:shd w:val="clear" w:fill="FDF6E3"/>
+        </w:rPr>
+        <w:t xml:space="preserve">. </w:t>
+      </w:r>
+      <w:r>
+        <w:rPr>
+          <w:rFonts w:hint="default" w:ascii="Consolas" w:hAnsi="Consolas" w:eastAsia="Consolas" w:cs="Consolas"/>
+          <w:color w:val="2AA198"/>
+          <w:sz w:val="27"/>
+          <w:szCs w:val="27"/>
+          <w:shd w:val="clear" w:fill="FDF6E3"/>
+        </w:rPr>
+        <w:t xml:space="preserve">" WHERE wid = </w:t>
+      </w:r>
+      <w:r>
+        <w:rPr>
+          <w:rFonts w:hint="default" w:ascii="Consolas" w:hAnsi="Consolas" w:eastAsia="Consolas" w:cs="Consolas"/>
+          <w:color w:val="CB4B16"/>
+          <w:sz w:val="27"/>
+          <w:szCs w:val="27"/>
+          <w:shd w:val="clear" w:fill="FDF6E3"/>
+        </w:rPr>
+        <w:t>:wid</w:t>
+      </w:r>
+      <w:r>
+        <w:rPr>
+          <w:rFonts w:hint="default" w:ascii="Consolas" w:hAnsi="Consolas" w:eastAsia="Consolas" w:cs="Consolas"/>
+          <w:color w:val="2AA198"/>
+          <w:sz w:val="27"/>
+          <w:szCs w:val="27"/>
+          <w:shd w:val="clear" w:fill="FDF6E3"/>
+        </w:rPr>
+        <w:t>"</w:t>
+      </w:r>
+      <w:r>
+        <w:rPr>
+          <w:rFonts w:hint="default" w:ascii="Consolas" w:hAnsi="Consolas" w:eastAsia="Consolas" w:cs="Consolas"/>
+          <w:color w:val="586E75"/>
+          <w:sz w:val="27"/>
+          <w:szCs w:val="27"/>
+          <w:shd w:val="clear" w:fill="FDF6E3"/>
+        </w:rPr>
+        <w:t xml:space="preserve">, </w:t>
+      </w:r>
+      <w:r>
+        <w:rPr>
+          <w:rFonts w:hint="default" w:ascii="Consolas" w:hAnsi="Consolas" w:eastAsia="Consolas" w:cs="Consolas"/>
+          <w:color w:val="859900"/>
+          <w:sz w:val="27"/>
+          <w:szCs w:val="27"/>
+          <w:shd w:val="clear" w:fill="FDF6E3"/>
+        </w:rPr>
+        <w:t>array</w:t>
+      </w:r>
+      <w:r>
+        <w:rPr>
+          <w:rFonts w:hint="default" w:ascii="Consolas" w:hAnsi="Consolas" w:eastAsia="Consolas" w:cs="Consolas"/>
+          <w:color w:val="586E75"/>
+          <w:sz w:val="27"/>
+          <w:szCs w:val="27"/>
+          <w:shd w:val="clear" w:fill="FDF6E3"/>
+        </w:rPr>
+        <w:t>(</w:t>
+      </w:r>
+      <w:r>
+        <w:rPr>
+          <w:rFonts w:hint="default" w:ascii="Consolas" w:hAnsi="Consolas" w:eastAsia="Consolas" w:cs="Consolas"/>
+          <w:color w:val="2AA198"/>
+          <w:sz w:val="27"/>
+          <w:szCs w:val="27"/>
+          <w:shd w:val="clear" w:fill="FDF6E3"/>
+        </w:rPr>
+        <w:t xml:space="preserve">':wid' </w:t>
+      </w:r>
+      <w:r>
+        <w:rPr>
+          <w:rFonts w:hint="default" w:ascii="Consolas" w:hAnsi="Consolas" w:eastAsia="Consolas" w:cs="Consolas"/>
+          <w:color w:val="079A71"/>
+          <w:sz w:val="27"/>
+          <w:szCs w:val="27"/>
+          <w:shd w:val="clear" w:fill="FDF6E3"/>
+        </w:rPr>
+        <w:t xml:space="preserve">=&gt; </w:t>
+      </w:r>
+      <w:r>
+        <w:rPr>
+          <w:rFonts w:hint="default" w:ascii="Consolas" w:hAnsi="Consolas" w:eastAsia="Consolas" w:cs="Consolas"/>
+          <w:color w:val="268BD2"/>
+          <w:sz w:val="27"/>
+          <w:szCs w:val="27"/>
+          <w:shd w:val="clear" w:fill="FDF6E3"/>
+        </w:rPr>
+        <w:t>$_W[</w:t>
+      </w:r>
+      <w:r>
+        <w:rPr>
+          <w:rFonts w:hint="default" w:ascii="Consolas" w:hAnsi="Consolas" w:eastAsia="Consolas" w:cs="Consolas"/>
+          <w:color w:val="2AA198"/>
+          <w:sz w:val="27"/>
+          <w:szCs w:val="27"/>
+          <w:shd w:val="clear" w:fill="FDF6E3"/>
+        </w:rPr>
+        <w:t>'uniacid'</w:t>
+      </w:r>
+      <w:r>
+        <w:rPr>
+          <w:rFonts w:hint="default" w:ascii="Consolas" w:hAnsi="Consolas" w:eastAsia="Consolas" w:cs="Consolas"/>
+          <w:color w:val="268BD2"/>
+          <w:sz w:val="27"/>
+          <w:szCs w:val="27"/>
+          <w:shd w:val="clear" w:fill="FDF6E3"/>
+        </w:rPr>
+        <w:t>]</w:t>
+      </w:r>
+      <w:r>
+        <w:rPr>
+          <w:rFonts w:hint="default" w:ascii="Consolas" w:hAnsi="Consolas" w:eastAsia="Consolas" w:cs="Consolas"/>
+          <w:color w:val="586E75"/>
+          <w:sz w:val="27"/>
+          <w:szCs w:val="27"/>
+          <w:shd w:val="clear" w:fill="FDF6E3"/>
+        </w:rPr>
+        <w:t>));</w:t>
+      </w:r>
+      <w:r>
+        <w:rPr>
+          <w:rFonts w:hint="default" w:ascii="Consolas" w:hAnsi="Consolas" w:eastAsia="Consolas" w:cs="Consolas"/>
+          <w:color w:val="586E75"/>
+          <w:sz w:val="27"/>
+          <w:szCs w:val="27"/>
+          <w:shd w:val="clear" w:fill="FDF6E3"/>
+        </w:rPr>
+        <w:br w:type="textWrapping"/>
+      </w:r>
+      <w:r>
+        <w:rPr>
+          <w:rFonts w:hint="default" w:ascii="Consolas" w:hAnsi="Consolas" w:eastAsia="Consolas" w:cs="Consolas"/>
+          <w:color w:val="586E75"/>
+          <w:sz w:val="27"/>
+          <w:szCs w:val="27"/>
+          <w:shd w:val="clear" w:fill="FDF6E3"/>
+        </w:rPr>
+        <w:t xml:space="preserve">    </w:t>
+      </w:r>
+      <w:r>
+        <w:rPr>
+          <w:rFonts w:hint="default" w:ascii="Consolas" w:hAnsi="Consolas" w:eastAsia="Consolas" w:cs="Consolas"/>
+          <w:color w:val="859900"/>
+          <w:sz w:val="27"/>
+          <w:szCs w:val="27"/>
+          <w:shd w:val="clear" w:fill="FDF6E3"/>
+        </w:rPr>
+        <w:t xml:space="preserve">if </w:t>
+      </w:r>
+      <w:r>
+        <w:rPr>
+          <w:rFonts w:hint="default" w:ascii="Consolas" w:hAnsi="Consolas" w:eastAsia="Consolas" w:cs="Consolas"/>
+          <w:color w:val="586E75"/>
+          <w:sz w:val="27"/>
+          <w:szCs w:val="27"/>
+          <w:shd w:val="clear" w:fill="FDF6E3"/>
+        </w:rPr>
+        <w:t>(</w:t>
+      </w:r>
+      <w:r>
+        <w:rPr>
+          <w:rFonts w:hint="default" w:ascii="Consolas" w:hAnsi="Consolas" w:eastAsia="Consolas" w:cs="Consolas"/>
+          <w:color w:val="839496"/>
+          <w:sz w:val="27"/>
+          <w:szCs w:val="27"/>
+          <w:shd w:val="clear" w:fill="FDF6E3"/>
+        </w:rPr>
+        <w:t>checksubmit</w:t>
+      </w:r>
+      <w:r>
+        <w:rPr>
+          <w:rFonts w:hint="default" w:ascii="Consolas" w:hAnsi="Consolas" w:eastAsia="Consolas" w:cs="Consolas"/>
+          <w:color w:val="586E75"/>
+          <w:sz w:val="27"/>
+          <w:szCs w:val="27"/>
+          <w:shd w:val="clear" w:fill="FDF6E3"/>
+        </w:rPr>
+        <w:t xml:space="preserve">()) </w:t>
+      </w:r>
+      <w:r>
+        <w:rPr>
+          <w:rFonts w:hint="default" w:ascii="Consolas" w:hAnsi="Consolas" w:eastAsia="Consolas" w:cs="Consolas"/>
+          <w:color w:val="DC322F"/>
+          <w:sz w:val="27"/>
+          <w:szCs w:val="27"/>
+          <w:shd w:val="clear" w:fill="FDF6E3"/>
+        </w:rPr>
+        <w:t>{</w:t>
+      </w:r>
+      <w:r>
+        <w:rPr>
+          <w:rFonts w:hint="default" w:ascii="Consolas" w:hAnsi="Consolas" w:eastAsia="Consolas" w:cs="Consolas"/>
+          <w:color w:val="DC322F"/>
+          <w:sz w:val="27"/>
+          <w:szCs w:val="27"/>
+          <w:shd w:val="clear" w:fill="FDF6E3"/>
+        </w:rPr>
+        <w:br w:type="textWrapping"/>
+      </w:r>
+      <w:r>
+        <w:rPr>
+          <w:rFonts w:hint="default" w:ascii="Consolas" w:hAnsi="Consolas" w:eastAsia="Consolas" w:cs="Consolas"/>
+          <w:color w:val="DC322F"/>
+          <w:sz w:val="27"/>
+          <w:szCs w:val="27"/>
+          <w:shd w:val="clear" w:fill="FDF6E3"/>
+        </w:rPr>
+        <w:t xml:space="preserve">        </w:t>
+      </w:r>
+      <w:r>
+        <w:rPr>
+          <w:rFonts w:hint="default" w:ascii="Consolas" w:hAnsi="Consolas" w:eastAsia="Consolas" w:cs="Consolas"/>
+          <w:color w:val="268BD2"/>
+          <w:sz w:val="27"/>
+          <w:szCs w:val="27"/>
+          <w:shd w:val="clear" w:fill="FDF6E3"/>
+        </w:rPr>
+        <w:t xml:space="preserve">$data </w:t>
+      </w:r>
+      <w:r>
+        <w:rPr>
+          <w:rFonts w:hint="default" w:ascii="Consolas" w:hAnsi="Consolas" w:eastAsia="Consolas" w:cs="Consolas"/>
+          <w:color w:val="079A71"/>
+          <w:sz w:val="27"/>
+          <w:szCs w:val="27"/>
+          <w:shd w:val="clear" w:fill="FDF6E3"/>
+        </w:rPr>
+        <w:t xml:space="preserve">= </w:t>
+      </w:r>
+      <w:r>
+        <w:rPr>
+          <w:rFonts w:hint="default" w:ascii="Consolas" w:hAnsi="Consolas" w:eastAsia="Consolas" w:cs="Consolas"/>
+          <w:color w:val="859900"/>
+          <w:sz w:val="27"/>
+          <w:szCs w:val="27"/>
+          <w:shd w:val="clear" w:fill="FDF6E3"/>
+        </w:rPr>
+        <w:t>array</w:t>
+      </w:r>
+      <w:r>
+        <w:rPr>
+          <w:rFonts w:hint="default" w:ascii="Consolas" w:hAnsi="Consolas" w:eastAsia="Consolas" w:cs="Consolas"/>
+          <w:color w:val="586E75"/>
+          <w:sz w:val="27"/>
+          <w:szCs w:val="27"/>
+          <w:shd w:val="clear" w:fill="FDF6E3"/>
+        </w:rPr>
+        <w:t>(</w:t>
+      </w:r>
+      <w:r>
+        <w:rPr>
+          <w:rFonts w:hint="default" w:ascii="Consolas" w:hAnsi="Consolas" w:eastAsia="Consolas" w:cs="Consolas"/>
+          <w:color w:val="2AA198"/>
+          <w:sz w:val="27"/>
+          <w:szCs w:val="27"/>
+          <w:shd w:val="clear" w:fill="FDF6E3"/>
+        </w:rPr>
+        <w:t xml:space="preserve">'wid' </w:t>
+      </w:r>
+      <w:r>
+        <w:rPr>
+          <w:rFonts w:hint="default" w:ascii="Consolas" w:hAnsi="Consolas" w:eastAsia="Consolas" w:cs="Consolas"/>
+          <w:color w:val="079A71"/>
+          <w:sz w:val="27"/>
+          <w:szCs w:val="27"/>
+          <w:shd w:val="clear" w:fill="FDF6E3"/>
+        </w:rPr>
+        <w:t xml:space="preserve">=&gt; </w:t>
+      </w:r>
+      <w:r>
+        <w:rPr>
+          <w:rFonts w:hint="default" w:ascii="Consolas" w:hAnsi="Consolas" w:eastAsia="Consolas" w:cs="Consolas"/>
+          <w:color w:val="268BD2"/>
+          <w:sz w:val="27"/>
+          <w:szCs w:val="27"/>
+          <w:shd w:val="clear" w:fill="FDF6E3"/>
+        </w:rPr>
+        <w:t>$_W[</w:t>
+      </w:r>
+      <w:r>
+        <w:rPr>
+          <w:rFonts w:hint="default" w:ascii="Consolas" w:hAnsi="Consolas" w:eastAsia="Consolas" w:cs="Consolas"/>
+          <w:color w:val="2AA198"/>
+          <w:sz w:val="27"/>
+          <w:szCs w:val="27"/>
+          <w:shd w:val="clear" w:fill="FDF6E3"/>
+        </w:rPr>
+        <w:t>'uniacid'</w:t>
+      </w:r>
+      <w:r>
+        <w:rPr>
+          <w:rFonts w:hint="default" w:ascii="Consolas" w:hAnsi="Consolas" w:eastAsia="Consolas" w:cs="Consolas"/>
+          <w:color w:val="268BD2"/>
+          <w:sz w:val="27"/>
+          <w:szCs w:val="27"/>
+          <w:shd w:val="clear" w:fill="FDF6E3"/>
+        </w:rPr>
+        <w:t>]</w:t>
+      </w:r>
+      <w:r>
+        <w:rPr>
+          <w:rFonts w:hint="default" w:ascii="Consolas" w:hAnsi="Consolas" w:eastAsia="Consolas" w:cs="Consolas"/>
+          <w:color w:val="586E75"/>
+          <w:sz w:val="27"/>
+          <w:szCs w:val="27"/>
+          <w:shd w:val="clear" w:fill="FDF6E3"/>
+        </w:rPr>
+        <w:t xml:space="preserve">, </w:t>
+      </w:r>
+      <w:r>
+        <w:rPr>
+          <w:rFonts w:hint="default" w:ascii="Consolas" w:hAnsi="Consolas" w:eastAsia="Consolas" w:cs="Consolas"/>
+          <w:color w:val="2AA198"/>
+          <w:sz w:val="27"/>
+          <w:szCs w:val="27"/>
+          <w:shd w:val="clear" w:fill="FDF6E3"/>
+        </w:rPr>
+        <w:t xml:space="preserve">'content' </w:t>
+      </w:r>
+      <w:r>
+        <w:rPr>
+          <w:rFonts w:hint="default" w:ascii="Consolas" w:hAnsi="Consolas" w:eastAsia="Consolas" w:cs="Consolas"/>
+          <w:color w:val="079A71"/>
+          <w:sz w:val="27"/>
+          <w:szCs w:val="27"/>
+          <w:shd w:val="clear" w:fill="FDF6E3"/>
+        </w:rPr>
+        <w:t xml:space="preserve">=&gt; </w:t>
+      </w:r>
+      <w:r>
+        <w:rPr>
+          <w:rFonts w:hint="default" w:ascii="Consolas" w:hAnsi="Consolas" w:eastAsia="Consolas" w:cs="Consolas"/>
+          <w:i/>
+          <w:color w:val="969483"/>
+          <w:sz w:val="27"/>
+          <w:szCs w:val="27"/>
+          <w:shd w:val="clear" w:fill="FDF6E3"/>
+        </w:rPr>
+        <w:t>htmlspecialchars_decode</w:t>
+      </w:r>
+      <w:r>
+        <w:rPr>
+          <w:rFonts w:hint="default" w:ascii="Consolas" w:hAnsi="Consolas" w:eastAsia="Consolas" w:cs="Consolas"/>
+          <w:color w:val="586E75"/>
+          <w:sz w:val="27"/>
+          <w:szCs w:val="27"/>
+          <w:shd w:val="clear" w:fill="FDF6E3"/>
+        </w:rPr>
+        <w:t>(</w:t>
+      </w:r>
+      <w:r>
+        <w:rPr>
+          <w:rFonts w:hint="default" w:ascii="Consolas" w:hAnsi="Consolas" w:eastAsia="Consolas" w:cs="Consolas"/>
+          <w:color w:val="268BD2"/>
+          <w:sz w:val="27"/>
+          <w:szCs w:val="27"/>
+          <w:shd w:val="clear" w:fill="FDF6E3"/>
+        </w:rPr>
+        <w:t>$_GPC[</w:t>
+      </w:r>
+      <w:r>
+        <w:rPr>
+          <w:rFonts w:hint="default" w:ascii="Consolas" w:hAnsi="Consolas" w:eastAsia="Consolas" w:cs="Consolas"/>
+          <w:color w:val="2AA198"/>
+          <w:sz w:val="27"/>
+          <w:szCs w:val="27"/>
+          <w:shd w:val="clear" w:fill="FDF6E3"/>
+        </w:rPr>
+        <w:t>'content'</w:t>
+      </w:r>
+      <w:r>
+        <w:rPr>
+          <w:rFonts w:hint="default" w:ascii="Consolas" w:hAnsi="Consolas" w:eastAsia="Consolas" w:cs="Consolas"/>
+          <w:color w:val="268BD2"/>
+          <w:sz w:val="27"/>
+          <w:szCs w:val="27"/>
+          <w:shd w:val="clear" w:fill="FDF6E3"/>
+        </w:rPr>
+        <w:t>]</w:t>
+      </w:r>
+      <w:r>
+        <w:rPr>
+          <w:rFonts w:hint="default" w:ascii="Consolas" w:hAnsi="Consolas" w:eastAsia="Consolas" w:cs="Consolas"/>
+          <w:color w:val="586E75"/>
+          <w:sz w:val="27"/>
+          <w:szCs w:val="27"/>
+          <w:shd w:val="clear" w:fill="FDF6E3"/>
+        </w:rPr>
+        <w:t xml:space="preserve">), </w:t>
+      </w:r>
+      <w:r>
+        <w:rPr>
+          <w:rFonts w:hint="default" w:ascii="Consolas" w:hAnsi="Consolas" w:eastAsia="Consolas" w:cs="Consolas"/>
+          <w:color w:val="2AA198"/>
+          <w:sz w:val="27"/>
+          <w:szCs w:val="27"/>
+          <w:shd w:val="clear" w:fill="FDF6E3"/>
+        </w:rPr>
+        <w:t xml:space="preserve">'sensitive_words' </w:t>
+      </w:r>
+      <w:r>
+        <w:rPr>
+          <w:rFonts w:hint="default" w:ascii="Consolas" w:hAnsi="Consolas" w:eastAsia="Consolas" w:cs="Consolas"/>
+          <w:color w:val="079A71"/>
+          <w:sz w:val="27"/>
+          <w:szCs w:val="27"/>
+          <w:shd w:val="clear" w:fill="FDF6E3"/>
+        </w:rPr>
+        <w:t xml:space="preserve">=&gt; </w:t>
+      </w:r>
+      <w:r>
+        <w:rPr>
+          <w:rFonts w:hint="default" w:ascii="Consolas" w:hAnsi="Consolas" w:eastAsia="Consolas" w:cs="Consolas"/>
+          <w:i/>
+          <w:color w:val="969483"/>
+          <w:sz w:val="27"/>
+          <w:szCs w:val="27"/>
+          <w:shd w:val="clear" w:fill="FDF6E3"/>
+        </w:rPr>
+        <w:t>htmlspecialchars_decode</w:t>
+      </w:r>
+      <w:r>
+        <w:rPr>
+          <w:rFonts w:hint="default" w:ascii="Consolas" w:hAnsi="Consolas" w:eastAsia="Consolas" w:cs="Consolas"/>
+          <w:color w:val="586E75"/>
+          <w:sz w:val="27"/>
+          <w:szCs w:val="27"/>
+          <w:shd w:val="clear" w:fill="FDF6E3"/>
+        </w:rPr>
+        <w:t>(</w:t>
+      </w:r>
+      <w:r>
+        <w:rPr>
+          <w:rFonts w:hint="default" w:ascii="Consolas" w:hAnsi="Consolas" w:eastAsia="Consolas" w:cs="Consolas"/>
+          <w:color w:val="268BD2"/>
+          <w:sz w:val="27"/>
+          <w:szCs w:val="27"/>
+          <w:shd w:val="clear" w:fill="FDF6E3"/>
+        </w:rPr>
+        <w:t>$_GPC[</w:t>
+      </w:r>
+      <w:r>
+        <w:rPr>
+          <w:rFonts w:hint="default" w:ascii="Consolas" w:hAnsi="Consolas" w:eastAsia="Consolas" w:cs="Consolas"/>
+          <w:color w:val="2AA198"/>
+          <w:sz w:val="27"/>
+          <w:szCs w:val="27"/>
+          <w:shd w:val="clear" w:fill="FDF6E3"/>
+        </w:rPr>
+        <w:t>'sensitive_words'</w:t>
+      </w:r>
+      <w:r>
+        <w:rPr>
+          <w:rFonts w:hint="default" w:ascii="Consolas" w:hAnsi="Consolas" w:eastAsia="Consolas" w:cs="Consolas"/>
+          <w:color w:val="268BD2"/>
+          <w:sz w:val="27"/>
+          <w:szCs w:val="27"/>
+          <w:shd w:val="clear" w:fill="FDF6E3"/>
+        </w:rPr>
+        <w:t>]</w:t>
+      </w:r>
+      <w:r>
+        <w:rPr>
+          <w:rFonts w:hint="default" w:ascii="Consolas" w:hAnsi="Consolas" w:eastAsia="Consolas" w:cs="Consolas"/>
+          <w:color w:val="586E75"/>
+          <w:sz w:val="27"/>
+          <w:szCs w:val="27"/>
+          <w:shd w:val="clear" w:fill="FDF6E3"/>
+        </w:rPr>
+        <w:t xml:space="preserve">), </w:t>
+      </w:r>
+      <w:r>
+        <w:rPr>
+          <w:rFonts w:hint="default" w:ascii="Consolas" w:hAnsi="Consolas" w:eastAsia="Consolas" w:cs="Consolas"/>
+          <w:color w:val="2AA198"/>
+          <w:sz w:val="27"/>
+          <w:szCs w:val="27"/>
+          <w:shd w:val="clear" w:fill="FDF6E3"/>
+        </w:rPr>
+        <w:t xml:space="preserve">'add_time' </w:t>
+      </w:r>
+      <w:r>
+        <w:rPr>
+          <w:rFonts w:hint="default" w:ascii="Consolas" w:hAnsi="Consolas" w:eastAsia="Consolas" w:cs="Consolas"/>
+          <w:color w:val="079A71"/>
+          <w:sz w:val="27"/>
+          <w:szCs w:val="27"/>
+          <w:shd w:val="clear" w:fill="FDF6E3"/>
+        </w:rPr>
+        <w:t xml:space="preserve">=&gt; </w:t>
+      </w:r>
+      <w:r>
+        <w:rPr>
+          <w:rFonts w:hint="default" w:ascii="Consolas" w:hAnsi="Consolas" w:eastAsia="Consolas" w:cs="Consolas"/>
+          <w:i/>
+          <w:color w:val="969483"/>
+          <w:sz w:val="27"/>
+          <w:szCs w:val="27"/>
+          <w:shd w:val="clear" w:fill="FDF6E3"/>
+        </w:rPr>
+        <w:t>time</w:t>
+      </w:r>
+      <w:r>
+        <w:rPr>
+          <w:rFonts w:hint="default" w:ascii="Consolas" w:hAnsi="Consolas" w:eastAsia="Consolas" w:cs="Consolas"/>
+          <w:color w:val="586E75"/>
+          <w:sz w:val="27"/>
+          <w:szCs w:val="27"/>
+          <w:shd w:val="clear" w:fill="FDF6E3"/>
+        </w:rPr>
+        <w:t>());</w:t>
+      </w:r>
+      <w:r>
+        <w:rPr>
+          <w:rFonts w:hint="default" w:ascii="Consolas" w:hAnsi="Consolas" w:eastAsia="Consolas" w:cs="Consolas"/>
+          <w:color w:val="586E75"/>
+          <w:sz w:val="27"/>
+          <w:szCs w:val="27"/>
+          <w:shd w:val="clear" w:fill="FDF6E3"/>
+        </w:rPr>
+        <w:br w:type="textWrapping"/>
+      </w:r>
+      <w:r>
+        <w:rPr>
+          <w:rFonts w:hint="default" w:ascii="Consolas" w:hAnsi="Consolas" w:eastAsia="Consolas" w:cs="Consolas"/>
+          <w:color w:val="586E75"/>
+          <w:sz w:val="27"/>
+          <w:szCs w:val="27"/>
+          <w:shd w:val="clear" w:fill="FDF6E3"/>
+        </w:rPr>
+        <w:t xml:space="preserve">        </w:t>
+      </w:r>
+      <w:r>
+        <w:rPr>
+          <w:rFonts w:hint="default" w:ascii="Consolas" w:hAnsi="Consolas" w:eastAsia="Consolas" w:cs="Consolas"/>
+          <w:color w:val="859900"/>
+          <w:sz w:val="27"/>
+          <w:szCs w:val="27"/>
+          <w:shd w:val="clear" w:fill="FDF6E3"/>
+        </w:rPr>
+        <w:t xml:space="preserve">if </w:t>
+      </w:r>
+      <w:r>
+        <w:rPr>
+          <w:rFonts w:hint="default" w:ascii="Consolas" w:hAnsi="Consolas" w:eastAsia="Consolas" w:cs="Consolas"/>
+          <w:color w:val="586E75"/>
+          <w:sz w:val="27"/>
+          <w:szCs w:val="27"/>
+          <w:shd w:val="clear" w:fill="FDF6E3"/>
+        </w:rPr>
+        <w:t>(</w:t>
+      </w:r>
+      <w:r>
+        <w:rPr>
+          <w:rFonts w:hint="default" w:ascii="Consolas" w:hAnsi="Consolas" w:eastAsia="Consolas" w:cs="Consolas"/>
+          <w:color w:val="859900"/>
+          <w:sz w:val="27"/>
+          <w:szCs w:val="27"/>
+          <w:shd w:val="clear" w:fill="FDF6E3"/>
+        </w:rPr>
+        <w:t>empty</w:t>
+      </w:r>
+      <w:r>
+        <w:rPr>
+          <w:rFonts w:hint="default" w:ascii="Consolas" w:hAnsi="Consolas" w:eastAsia="Consolas" w:cs="Consolas"/>
+          <w:color w:val="586E75"/>
+          <w:sz w:val="27"/>
+          <w:szCs w:val="27"/>
+          <w:shd w:val="clear" w:fill="FDF6E3"/>
+        </w:rPr>
+        <w:t>(</w:t>
+      </w:r>
+      <w:r>
+        <w:rPr>
+          <w:rFonts w:hint="default" w:ascii="Consolas" w:hAnsi="Consolas" w:eastAsia="Consolas" w:cs="Consolas"/>
+          <w:color w:val="268BD2"/>
+          <w:sz w:val="27"/>
+          <w:szCs w:val="27"/>
+          <w:shd w:val="clear" w:fill="FDF6E3"/>
+        </w:rPr>
+        <w:t>$item[</w:t>
+      </w:r>
+      <w:r>
+        <w:rPr>
+          <w:rFonts w:hint="default" w:ascii="Consolas" w:hAnsi="Consolas" w:eastAsia="Consolas" w:cs="Consolas"/>
+          <w:color w:val="2AA198"/>
+          <w:sz w:val="27"/>
+          <w:szCs w:val="27"/>
+          <w:shd w:val="clear" w:fill="FDF6E3"/>
+        </w:rPr>
+        <w:t>'content'</w:t>
+      </w:r>
+      <w:r>
+        <w:rPr>
+          <w:rFonts w:hint="default" w:ascii="Consolas" w:hAnsi="Consolas" w:eastAsia="Consolas" w:cs="Consolas"/>
+          <w:color w:val="268BD2"/>
+          <w:sz w:val="27"/>
+          <w:szCs w:val="27"/>
+          <w:shd w:val="clear" w:fill="FDF6E3"/>
+        </w:rPr>
+        <w:t>]</w:t>
+      </w:r>
+      <w:r>
+        <w:rPr>
+          <w:rFonts w:hint="default" w:ascii="Consolas" w:hAnsi="Consolas" w:eastAsia="Consolas" w:cs="Consolas"/>
+          <w:color w:val="586E75"/>
+          <w:sz w:val="27"/>
+          <w:szCs w:val="27"/>
+          <w:shd w:val="clear" w:fill="FDF6E3"/>
+        </w:rPr>
+        <w:t xml:space="preserve">)) </w:t>
+      </w:r>
+      <w:r>
+        <w:rPr>
+          <w:rFonts w:hint="default" w:ascii="Consolas" w:hAnsi="Consolas" w:eastAsia="Consolas" w:cs="Consolas"/>
+          <w:color w:val="DC322F"/>
+          <w:sz w:val="27"/>
+          <w:szCs w:val="27"/>
+          <w:shd w:val="clear" w:fill="FDF6E3"/>
+        </w:rPr>
+        <w:t>{</w:t>
+      </w:r>
+      <w:r>
+        <w:rPr>
+          <w:rFonts w:hint="default" w:ascii="Consolas" w:hAnsi="Consolas" w:eastAsia="Consolas" w:cs="Consolas"/>
+          <w:color w:val="DC322F"/>
+          <w:sz w:val="27"/>
+          <w:szCs w:val="27"/>
+          <w:shd w:val="clear" w:fill="FDF6E3"/>
+        </w:rPr>
+        <w:br w:type="textWrapping"/>
+      </w:r>
+      <w:r>
+        <w:rPr>
+          <w:rFonts w:hint="default" w:ascii="Consolas" w:hAnsi="Consolas" w:eastAsia="Consolas" w:cs="Consolas"/>
+          <w:color w:val="DC322F"/>
+          <w:sz w:val="27"/>
+          <w:szCs w:val="27"/>
+          <w:shd w:val="clear" w:fill="FDF6E3"/>
+        </w:rPr>
+        <w:t xml:space="preserve">            </w:t>
+      </w:r>
+      <w:r>
+        <w:rPr>
+          <w:rFonts w:hint="default" w:ascii="Consolas" w:hAnsi="Consolas" w:eastAsia="Consolas" w:cs="Consolas"/>
+          <w:color w:val="839496"/>
+          <w:sz w:val="27"/>
+          <w:szCs w:val="27"/>
+          <w:shd w:val="clear" w:fill="FDF6E3"/>
+        </w:rPr>
+        <w:t>pdo_insert</w:t>
+      </w:r>
+      <w:r>
+        <w:rPr>
+          <w:rFonts w:hint="default" w:ascii="Consolas" w:hAnsi="Consolas" w:eastAsia="Consolas" w:cs="Consolas"/>
+          <w:color w:val="586E75"/>
+          <w:sz w:val="27"/>
+          <w:szCs w:val="27"/>
+          <w:shd w:val="clear" w:fill="FDF6E3"/>
+        </w:rPr>
+        <w:t>(</w:t>
+      </w:r>
+      <w:r>
+        <w:rPr>
+          <w:rFonts w:hint="default" w:ascii="Consolas" w:hAnsi="Consolas" w:eastAsia="Consolas" w:cs="Consolas"/>
+          <w:color w:val="2AA198"/>
+          <w:sz w:val="27"/>
+          <w:szCs w:val="27"/>
+          <w:shd w:val="clear" w:fill="FDF6E3"/>
+        </w:rPr>
+        <w:t>'sen_appfreeitem_rule'</w:t>
+      </w:r>
+      <w:r>
+        <w:rPr>
+          <w:rFonts w:hint="default" w:ascii="Consolas" w:hAnsi="Consolas" w:eastAsia="Consolas" w:cs="Consolas"/>
+          <w:color w:val="586E75"/>
+          <w:sz w:val="27"/>
+          <w:szCs w:val="27"/>
+          <w:shd w:val="clear" w:fill="FDF6E3"/>
+        </w:rPr>
+        <w:t xml:space="preserve">, </w:t>
+      </w:r>
+      <w:r>
+        <w:rPr>
+          <w:rFonts w:hint="default" w:ascii="Consolas" w:hAnsi="Consolas" w:eastAsia="Consolas" w:cs="Consolas"/>
+          <w:color w:val="268BD2"/>
+          <w:sz w:val="27"/>
+          <w:szCs w:val="27"/>
+          <w:shd w:val="clear" w:fill="FDF6E3"/>
+        </w:rPr>
+        <w:t>$data</w:t>
+      </w:r>
+      <w:r>
+        <w:rPr>
+          <w:rFonts w:hint="default" w:ascii="Consolas" w:hAnsi="Consolas" w:eastAsia="Consolas" w:cs="Consolas"/>
+          <w:color w:val="586E75"/>
+          <w:sz w:val="27"/>
+          <w:szCs w:val="27"/>
+          <w:shd w:val="clear" w:fill="FDF6E3"/>
+        </w:rPr>
+        <w:t>);</w:t>
+      </w:r>
+      <w:r>
+        <w:rPr>
+          <w:rFonts w:hint="default" w:ascii="Consolas" w:hAnsi="Consolas" w:eastAsia="Consolas" w:cs="Consolas"/>
+          <w:color w:val="586E75"/>
+          <w:sz w:val="27"/>
+          <w:szCs w:val="27"/>
+          <w:shd w:val="clear" w:fill="FDF6E3"/>
+        </w:rPr>
+        <w:br w:type="textWrapping"/>
+      </w:r>
+      <w:r>
+        <w:rPr>
+          <w:rFonts w:hint="default" w:ascii="Consolas" w:hAnsi="Consolas" w:eastAsia="Consolas" w:cs="Consolas"/>
+          <w:color w:val="586E75"/>
+          <w:sz w:val="27"/>
+          <w:szCs w:val="27"/>
+          <w:shd w:val="clear" w:fill="FDF6E3"/>
+        </w:rPr>
+        <w:t xml:space="preserve">        </w:t>
+      </w:r>
+      <w:r>
+        <w:rPr>
+          <w:rFonts w:hint="default" w:ascii="Consolas" w:hAnsi="Consolas" w:eastAsia="Consolas" w:cs="Consolas"/>
+          <w:color w:val="DC322F"/>
+          <w:sz w:val="27"/>
+          <w:szCs w:val="27"/>
+          <w:shd w:val="clear" w:fill="FDF6E3"/>
+        </w:rPr>
+        <w:t xml:space="preserve">} </w:t>
+      </w:r>
+      <w:r>
+        <w:rPr>
+          <w:rFonts w:hint="default" w:ascii="Consolas" w:hAnsi="Consolas" w:eastAsia="Consolas" w:cs="Consolas"/>
+          <w:color w:val="859900"/>
+          <w:sz w:val="27"/>
+          <w:szCs w:val="27"/>
+          <w:shd w:val="clear" w:fill="FDF6E3"/>
+        </w:rPr>
+        <w:t xml:space="preserve">else </w:t>
+      </w:r>
+      <w:r>
+        <w:rPr>
+          <w:rFonts w:hint="default" w:ascii="Consolas" w:hAnsi="Consolas" w:eastAsia="Consolas" w:cs="Consolas"/>
+          <w:color w:val="DC322F"/>
+          <w:sz w:val="27"/>
+          <w:szCs w:val="27"/>
+          <w:shd w:val="clear" w:fill="FDF6E3"/>
+        </w:rPr>
+        <w:t>{</w:t>
+      </w:r>
+      <w:r>
+        <w:rPr>
+          <w:rFonts w:hint="default" w:ascii="Consolas" w:hAnsi="Consolas" w:eastAsia="Consolas" w:cs="Consolas"/>
+          <w:color w:val="DC322F"/>
+          <w:sz w:val="27"/>
+          <w:szCs w:val="27"/>
+          <w:shd w:val="clear" w:fill="FDF6E3"/>
+        </w:rPr>
+        <w:br w:type="textWrapping"/>
+      </w:r>
+      <w:r>
+        <w:rPr>
+          <w:rFonts w:hint="default" w:ascii="Consolas" w:hAnsi="Consolas" w:eastAsia="Consolas" w:cs="Consolas"/>
+          <w:color w:val="DC322F"/>
+          <w:sz w:val="27"/>
+          <w:szCs w:val="27"/>
+          <w:shd w:val="clear" w:fill="FDF6E3"/>
+        </w:rPr>
+        <w:t xml:space="preserve">            </w:t>
+      </w:r>
+      <w:r>
+        <w:rPr>
+          <w:rFonts w:hint="default" w:ascii="Consolas" w:hAnsi="Consolas" w:eastAsia="Consolas" w:cs="Consolas"/>
+          <w:color w:val="839496"/>
+          <w:sz w:val="27"/>
+          <w:szCs w:val="27"/>
+          <w:shd w:val="clear" w:fill="FDF6E3"/>
+        </w:rPr>
+        <w:t>pdo_update</w:t>
+      </w:r>
+      <w:r>
+        <w:rPr>
+          <w:rFonts w:hint="default" w:ascii="Consolas" w:hAnsi="Consolas" w:eastAsia="Consolas" w:cs="Consolas"/>
+          <w:color w:val="586E75"/>
+          <w:sz w:val="27"/>
+          <w:szCs w:val="27"/>
+          <w:shd w:val="clear" w:fill="FDF6E3"/>
+        </w:rPr>
+        <w:t>(</w:t>
+      </w:r>
+      <w:r>
+        <w:rPr>
+          <w:rFonts w:hint="default" w:ascii="Consolas" w:hAnsi="Consolas" w:eastAsia="Consolas" w:cs="Consolas"/>
+          <w:color w:val="2AA198"/>
+          <w:sz w:val="27"/>
+          <w:szCs w:val="27"/>
+          <w:shd w:val="clear" w:fill="FDF6E3"/>
+        </w:rPr>
+        <w:t>'sen_appfreeitem_rule'</w:t>
+      </w:r>
+      <w:r>
+        <w:rPr>
+          <w:rFonts w:hint="default" w:ascii="Consolas" w:hAnsi="Consolas" w:eastAsia="Consolas" w:cs="Consolas"/>
+          <w:color w:val="586E75"/>
+          <w:sz w:val="27"/>
+          <w:szCs w:val="27"/>
+          <w:shd w:val="clear" w:fill="FDF6E3"/>
+        </w:rPr>
+        <w:t xml:space="preserve">, </w:t>
+      </w:r>
+      <w:r>
+        <w:rPr>
+          <w:rFonts w:hint="default" w:ascii="Consolas" w:hAnsi="Consolas" w:eastAsia="Consolas" w:cs="Consolas"/>
+          <w:color w:val="268BD2"/>
+          <w:sz w:val="27"/>
+          <w:szCs w:val="27"/>
+          <w:shd w:val="clear" w:fill="FDF6E3"/>
+        </w:rPr>
+        <w:t>$data</w:t>
+      </w:r>
+      <w:r>
+        <w:rPr>
+          <w:rFonts w:hint="default" w:ascii="Consolas" w:hAnsi="Consolas" w:eastAsia="Consolas" w:cs="Consolas"/>
+          <w:color w:val="586E75"/>
+          <w:sz w:val="27"/>
+          <w:szCs w:val="27"/>
+          <w:shd w:val="clear" w:fill="FDF6E3"/>
+        </w:rPr>
+        <w:t xml:space="preserve">, </w:t>
+      </w:r>
+      <w:r>
+        <w:rPr>
+          <w:rFonts w:hint="default" w:ascii="Consolas" w:hAnsi="Consolas" w:eastAsia="Consolas" w:cs="Consolas"/>
+          <w:color w:val="859900"/>
+          <w:sz w:val="27"/>
+          <w:szCs w:val="27"/>
+          <w:shd w:val="clear" w:fill="FDF6E3"/>
+        </w:rPr>
+        <w:t>array</w:t>
+      </w:r>
+      <w:r>
+        <w:rPr>
+          <w:rFonts w:hint="default" w:ascii="Consolas" w:hAnsi="Consolas" w:eastAsia="Consolas" w:cs="Consolas"/>
+          <w:color w:val="586E75"/>
+          <w:sz w:val="27"/>
+          <w:szCs w:val="27"/>
+          <w:shd w:val="clear" w:fill="FDF6E3"/>
+        </w:rPr>
+        <w:t>(</w:t>
+      </w:r>
+      <w:r>
+        <w:rPr>
+          <w:rFonts w:hint="default" w:ascii="Consolas" w:hAnsi="Consolas" w:eastAsia="Consolas" w:cs="Consolas"/>
+          <w:color w:val="2AA198"/>
+          <w:sz w:val="27"/>
+          <w:szCs w:val="27"/>
+          <w:shd w:val="clear" w:fill="FDF6E3"/>
+        </w:rPr>
+        <w:t xml:space="preserve">'wid' </w:t>
+      </w:r>
+      <w:r>
+        <w:rPr>
+          <w:rFonts w:hint="default" w:ascii="Consolas" w:hAnsi="Consolas" w:eastAsia="Consolas" w:cs="Consolas"/>
+          <w:color w:val="079A71"/>
+          <w:sz w:val="27"/>
+          <w:szCs w:val="27"/>
+          <w:shd w:val="clear" w:fill="FDF6E3"/>
+        </w:rPr>
+        <w:t xml:space="preserve">=&gt; </w:t>
+      </w:r>
+      <w:r>
+        <w:rPr>
+          <w:rFonts w:hint="default" w:ascii="Consolas" w:hAnsi="Consolas" w:eastAsia="Consolas" w:cs="Consolas"/>
+          <w:color w:val="268BD2"/>
+          <w:sz w:val="27"/>
+          <w:szCs w:val="27"/>
+          <w:shd w:val="clear" w:fill="FDF6E3"/>
+        </w:rPr>
+        <w:t>$_W[</w:t>
+      </w:r>
+      <w:r>
+        <w:rPr>
+          <w:rFonts w:hint="default" w:ascii="Consolas" w:hAnsi="Consolas" w:eastAsia="Consolas" w:cs="Consolas"/>
+          <w:color w:val="2AA198"/>
+          <w:sz w:val="27"/>
+          <w:szCs w:val="27"/>
+          <w:shd w:val="clear" w:fill="FDF6E3"/>
+        </w:rPr>
+        <w:t>'uniacid'</w:t>
+      </w:r>
+      <w:r>
+        <w:rPr>
+          <w:rFonts w:hint="default" w:ascii="Consolas" w:hAnsi="Consolas" w:eastAsia="Consolas" w:cs="Consolas"/>
+          <w:color w:val="268BD2"/>
+          <w:sz w:val="27"/>
+          <w:szCs w:val="27"/>
+          <w:shd w:val="clear" w:fill="FDF6E3"/>
+        </w:rPr>
+        <w:t>]</w:t>
+      </w:r>
+      <w:r>
+        <w:rPr>
+          <w:rFonts w:hint="default" w:ascii="Consolas" w:hAnsi="Consolas" w:eastAsia="Consolas" w:cs="Consolas"/>
+          <w:color w:val="586E75"/>
+          <w:sz w:val="27"/>
+          <w:szCs w:val="27"/>
+          <w:shd w:val="clear" w:fill="FDF6E3"/>
+        </w:rPr>
+        <w:t>));</w:t>
+      </w:r>
+      <w:r>
+        <w:rPr>
+          <w:rFonts w:hint="default" w:ascii="Consolas" w:hAnsi="Consolas" w:eastAsia="Consolas" w:cs="Consolas"/>
+          <w:color w:val="586E75"/>
+          <w:sz w:val="27"/>
+          <w:szCs w:val="27"/>
+          <w:shd w:val="clear" w:fill="FDF6E3"/>
+        </w:rPr>
+        <w:br w:type="textWrapping"/>
+      </w:r>
+      <w:r>
+        <w:rPr>
+          <w:rFonts w:hint="default" w:ascii="Consolas" w:hAnsi="Consolas" w:eastAsia="Consolas" w:cs="Consolas"/>
+          <w:color w:val="586E75"/>
+          <w:sz w:val="27"/>
+          <w:szCs w:val="27"/>
+          <w:shd w:val="clear" w:fill="FDF6E3"/>
+        </w:rPr>
+        <w:t xml:space="preserve">        </w:t>
+      </w:r>
+      <w:r>
+        <w:rPr>
+          <w:rFonts w:hint="default" w:ascii="Consolas" w:hAnsi="Consolas" w:eastAsia="Consolas" w:cs="Consolas"/>
+          <w:color w:val="DC322F"/>
+          <w:sz w:val="27"/>
+          <w:szCs w:val="27"/>
+          <w:shd w:val="clear" w:fill="FDF6E3"/>
+        </w:rPr>
+        <w:t>}</w:t>
+      </w:r>
+      <w:r>
+        <w:rPr>
+          <w:rFonts w:hint="default" w:ascii="Consolas" w:hAnsi="Consolas" w:eastAsia="Consolas" w:cs="Consolas"/>
+          <w:color w:val="DC322F"/>
+          <w:sz w:val="27"/>
+          <w:szCs w:val="27"/>
+          <w:shd w:val="clear" w:fill="FDF6E3"/>
+        </w:rPr>
+        <w:br w:type="textWrapping"/>
+      </w:r>
+      <w:r>
+        <w:rPr>
+          <w:rFonts w:hint="default" w:ascii="Consolas" w:hAnsi="Consolas" w:eastAsia="Consolas" w:cs="Consolas"/>
+          <w:color w:val="DC322F"/>
+          <w:sz w:val="27"/>
+          <w:szCs w:val="27"/>
+          <w:shd w:val="clear" w:fill="FDF6E3"/>
+        </w:rPr>
+        <w:t xml:space="preserve">        </w:t>
+      </w:r>
+      <w:r>
+        <w:rPr>
+          <w:rFonts w:hint="default" w:ascii="Consolas" w:hAnsi="Consolas" w:eastAsia="Consolas" w:cs="Consolas"/>
+          <w:color w:val="839496"/>
+          <w:sz w:val="27"/>
+          <w:szCs w:val="27"/>
+          <w:shd w:val="clear" w:fill="FDF6E3"/>
+        </w:rPr>
+        <w:t>message</w:t>
+      </w:r>
+      <w:r>
+        <w:rPr>
+          <w:rFonts w:hint="default" w:ascii="Consolas" w:hAnsi="Consolas" w:eastAsia="Consolas" w:cs="Consolas"/>
+          <w:color w:val="586E75"/>
+          <w:sz w:val="27"/>
+          <w:szCs w:val="27"/>
+          <w:shd w:val="clear" w:fill="FDF6E3"/>
+        </w:rPr>
+        <w:t>(</w:t>
+      </w:r>
+      <w:r>
+        <w:rPr>
+          <w:rFonts w:hint="default" w:ascii="Consolas" w:hAnsi="Consolas" w:eastAsia="Consolas" w:cs="Consolas"/>
+          <w:color w:val="2AA198"/>
+          <w:sz w:val="27"/>
+          <w:szCs w:val="27"/>
+          <w:shd w:val="clear" w:fill="FDF6E3"/>
+        </w:rPr>
+        <w:t>'</w:t>
+      </w:r>
+      <w:r>
+        <w:rPr>
+          <w:rFonts w:hint="eastAsia" w:ascii="宋体" w:hAnsi="宋体" w:eastAsia="宋体" w:cs="宋体"/>
+          <w:color w:val="2AA198"/>
+          <w:sz w:val="27"/>
+          <w:szCs w:val="27"/>
+          <w:shd w:val="clear" w:fill="FDF6E3"/>
+        </w:rPr>
+        <w:t>操作成功！</w:t>
+      </w:r>
+      <w:r>
+        <w:rPr>
+          <w:rFonts w:hint="default" w:ascii="Consolas" w:hAnsi="Consolas" w:eastAsia="Consolas" w:cs="Consolas"/>
+          <w:color w:val="2AA198"/>
+          <w:sz w:val="27"/>
+          <w:szCs w:val="27"/>
+          <w:shd w:val="clear" w:fill="FDF6E3"/>
+        </w:rPr>
+        <w:t>'</w:t>
+      </w:r>
+      <w:r>
+        <w:rPr>
+          <w:rFonts w:hint="default" w:ascii="Consolas" w:hAnsi="Consolas" w:eastAsia="Consolas" w:cs="Consolas"/>
+          <w:color w:val="586E75"/>
+          <w:sz w:val="27"/>
+          <w:szCs w:val="27"/>
+          <w:shd w:val="clear" w:fill="FDF6E3"/>
+        </w:rPr>
+        <w:t xml:space="preserve">, </w:t>
+      </w:r>
+      <w:r>
+        <w:rPr>
+          <w:rFonts w:hint="default" w:ascii="Consolas" w:hAnsi="Consolas" w:eastAsia="Consolas" w:cs="Consolas"/>
+          <w:color w:val="839496"/>
+          <w:sz w:val="27"/>
+          <w:szCs w:val="27"/>
+          <w:shd w:val="clear" w:fill="FDF6E3"/>
+        </w:rPr>
+        <w:t>referer</w:t>
+      </w:r>
+      <w:r>
+        <w:rPr>
+          <w:rFonts w:hint="default" w:ascii="Consolas" w:hAnsi="Consolas" w:eastAsia="Consolas" w:cs="Consolas"/>
+          <w:color w:val="586E75"/>
+          <w:sz w:val="27"/>
+          <w:szCs w:val="27"/>
+          <w:shd w:val="clear" w:fill="FDF6E3"/>
+        </w:rPr>
+        <w:t xml:space="preserve">(), </w:t>
+      </w:r>
+      <w:r>
+        <w:rPr>
+          <w:rFonts w:hint="default" w:ascii="Consolas" w:hAnsi="Consolas" w:eastAsia="Consolas" w:cs="Consolas"/>
+          <w:color w:val="2AA198"/>
+          <w:sz w:val="27"/>
+          <w:szCs w:val="27"/>
+          <w:shd w:val="clear" w:fill="FDF6E3"/>
+        </w:rPr>
+        <w:t>'success'</w:t>
+      </w:r>
+      <w:r>
+        <w:rPr>
+          <w:rFonts w:hint="default" w:ascii="Consolas" w:hAnsi="Consolas" w:eastAsia="Consolas" w:cs="Consolas"/>
+          <w:color w:val="586E75"/>
+          <w:sz w:val="27"/>
+          <w:szCs w:val="27"/>
+          <w:shd w:val="clear" w:fill="FDF6E3"/>
+        </w:rPr>
+        <w:t>);</w:t>
+      </w:r>
+      <w:r>
+        <w:rPr>
+          <w:rFonts w:hint="default" w:ascii="Consolas" w:hAnsi="Consolas" w:eastAsia="Consolas" w:cs="Consolas"/>
+          <w:color w:val="586E75"/>
+          <w:sz w:val="27"/>
+          <w:szCs w:val="27"/>
+          <w:shd w:val="clear" w:fill="FDF6E3"/>
+        </w:rPr>
+        <w:br w:type="textWrapping"/>
+      </w:r>
+      <w:r>
+        <w:rPr>
+          <w:rFonts w:hint="default" w:ascii="Consolas" w:hAnsi="Consolas" w:eastAsia="Consolas" w:cs="Consolas"/>
+          <w:color w:val="586E75"/>
+          <w:sz w:val="27"/>
+          <w:szCs w:val="27"/>
+          <w:shd w:val="clear" w:fill="FDF6E3"/>
+        </w:rPr>
+        <w:t xml:space="preserve">    </w:t>
+      </w:r>
+      <w:r>
+        <w:rPr>
+          <w:rFonts w:hint="default" w:ascii="Consolas" w:hAnsi="Consolas" w:eastAsia="Consolas" w:cs="Consolas"/>
+          <w:color w:val="DC322F"/>
+          <w:sz w:val="27"/>
+          <w:szCs w:val="27"/>
+          <w:shd w:val="clear" w:fill="FDF6E3"/>
+        </w:rPr>
+        <w:t>}</w:t>
+      </w:r>
+      <w:r>
+        <w:rPr>
+          <w:rFonts w:hint="default" w:ascii="Consolas" w:hAnsi="Consolas" w:eastAsia="Consolas" w:cs="Consolas"/>
+          <w:color w:val="DC322F"/>
+          <w:sz w:val="27"/>
+          <w:szCs w:val="27"/>
+          <w:shd w:val="clear" w:fill="FDF6E3"/>
+        </w:rPr>
+        <w:br w:type="textWrapping"/>
+      </w:r>
+      <w:r>
+        <w:rPr>
+          <w:rFonts w:hint="default" w:ascii="Consolas" w:hAnsi="Consolas" w:eastAsia="Consolas" w:cs="Consolas"/>
+          <w:color w:val="DC322F"/>
+          <w:sz w:val="27"/>
+          <w:szCs w:val="27"/>
+          <w:shd w:val="clear" w:fill="FDF6E3"/>
+        </w:rPr>
+        <w:t xml:space="preserve">    </w:t>
+      </w:r>
+      <w:r>
+        <w:rPr>
+          <w:rFonts w:hint="default" w:ascii="Consolas" w:hAnsi="Consolas" w:eastAsia="Consolas" w:cs="Consolas"/>
+          <w:color w:val="859900"/>
+          <w:sz w:val="27"/>
+          <w:szCs w:val="27"/>
+          <w:shd w:val="clear" w:fill="FDF6E3"/>
+        </w:rPr>
+        <w:t xml:space="preserve">include </w:t>
+      </w:r>
+      <w:r>
+        <w:rPr>
+          <w:rFonts w:hint="default" w:ascii="Consolas" w:hAnsi="Consolas" w:eastAsia="Consolas" w:cs="Consolas"/>
+          <w:color w:val="268BD2"/>
+          <w:sz w:val="27"/>
+          <w:szCs w:val="27"/>
+          <w:shd w:val="clear" w:fill="FDF6E3"/>
+        </w:rPr>
+        <w:t>$this</w:t>
+      </w:r>
+      <w:r>
+        <w:rPr>
+          <w:rFonts w:hint="default" w:ascii="Consolas" w:hAnsi="Consolas" w:eastAsia="Consolas" w:cs="Consolas"/>
+          <w:color w:val="079A71"/>
+          <w:sz w:val="27"/>
+          <w:szCs w:val="27"/>
+          <w:shd w:val="clear" w:fill="FDF6E3"/>
+        </w:rPr>
+        <w:t>-&gt;</w:t>
+      </w:r>
+      <w:r>
+        <w:rPr>
+          <w:rFonts w:hint="default" w:ascii="Consolas" w:hAnsi="Consolas" w:eastAsia="Consolas" w:cs="Consolas"/>
+          <w:color w:val="839496"/>
+          <w:sz w:val="27"/>
+          <w:szCs w:val="27"/>
+          <w:shd w:val="clear" w:fill="FDF6E3"/>
+        </w:rPr>
+        <w:t>template</w:t>
+      </w:r>
+      <w:r>
+        <w:rPr>
+          <w:rFonts w:hint="default" w:ascii="Consolas" w:hAnsi="Consolas" w:eastAsia="Consolas" w:cs="Consolas"/>
+          <w:color w:val="586E75"/>
+          <w:sz w:val="27"/>
+          <w:szCs w:val="27"/>
+          <w:shd w:val="clear" w:fill="FDF6E3"/>
+        </w:rPr>
+        <w:t>(</w:t>
+      </w:r>
+      <w:r>
+        <w:rPr>
+          <w:rFonts w:hint="default" w:ascii="Consolas" w:hAnsi="Consolas" w:eastAsia="Consolas" w:cs="Consolas"/>
+          <w:color w:val="2AA198"/>
+          <w:sz w:val="27"/>
+          <w:szCs w:val="27"/>
+          <w:shd w:val="clear" w:fill="FDF6E3"/>
+        </w:rPr>
+        <w:t>'rule'</w:t>
+      </w:r>
+      <w:r>
+        <w:rPr>
+          <w:rFonts w:hint="default" w:ascii="Consolas" w:hAnsi="Consolas" w:eastAsia="Consolas" w:cs="Consolas"/>
+          <w:color w:val="586E75"/>
+          <w:sz w:val="27"/>
+          <w:szCs w:val="27"/>
+          <w:shd w:val="clear" w:fill="FDF6E3"/>
+        </w:rPr>
+        <w:t>);</w:t>
+      </w:r>
+      <w:r>
+        <w:rPr>
+          <w:rFonts w:hint="default" w:ascii="Consolas" w:hAnsi="Consolas" w:eastAsia="Consolas" w:cs="Consolas"/>
+          <w:color w:val="586E75"/>
+          <w:sz w:val="27"/>
+          <w:szCs w:val="27"/>
+          <w:shd w:val="clear" w:fill="FDF6E3"/>
+        </w:rPr>
+        <w:br w:type="textWrapping"/>
+      </w:r>
+      <w:r>
+        <w:rPr>
+          <w:rFonts w:hint="default" w:ascii="Consolas" w:hAnsi="Consolas" w:eastAsia="Consolas" w:cs="Consolas"/>
+          <w:color w:val="DC322F"/>
+          <w:sz w:val="27"/>
+          <w:szCs w:val="27"/>
+          <w:shd w:val="clear" w:fill="FDF6E3"/>
+        </w:rPr>
+        <w:t>}</w:t>
+      </w:r>
+    </w:p>
+    <w:p>
+      <w:pPr>
+        <w:widowControl w:val="0"/>
+        <w:numPr>
+          <w:ilvl w:val="0"/>
+          <w:numId w:val="0"/>
+        </w:numPr>
+        <w:pBdr>
+          <w:top w:val="single" w:color="auto" w:sz="4" w:space="1"/>
+          <w:left w:val="single" w:color="auto" w:sz="4" w:space="4"/>
+          <w:bottom w:val="single" w:color="auto" w:sz="4" w:space="1"/>
+          <w:right w:val="single" w:color="auto" w:sz="4" w:space="4"/>
+          <w:between w:val="none" w:color="auto" w:sz="0" w:space="0"/>
+        </w:pBdr>
+        <w:shd w:val="clear" w:color="auto" w:fill="C0C0C0"/>
+        <w:adjustRightInd w:val="0"/>
+        <w:spacing w:line="360" w:lineRule="atLeast"/>
+        <w:ind w:left="0" w:leftChars="0" w:firstLine="0" w:firstLineChars="0"/>
+        <w:jc w:val="left"/>
+        <w:textAlignment w:val="baseline"/>
+        <w:rPr>
+          <w:rFonts w:hint="eastAsia"/>
+          <w:lang w:val="en-US" w:eastAsia="zh-CN"/>
+        </w:rPr>
+      </w:pPr>
     </w:p>
     <w:p>
       <w:pPr>
@@ -3188,6 +5259,7 @@
       <w:pPr>
         <w:widowControl w:val="0"/>
         <w:numPr>
+          <w:ilvl w:val="0"/>
           <w:numId w:val="0"/>
         </w:numPr>
         <w:pBdr>
@@ -3894,7 +5966,6 @@
           <w:spacing w:val="0"/>
           <w:sz w:val="18"/>
           <w:szCs w:val="18"/>
-          <w:bdr w:val="none" w:color="auto" w:sz="0" w:space="0"/>
           <w:shd w:val="clear" w:fill="EAF2FB"/>
         </w:rPr>
         <w:t>: fixed;</w:t>
@@ -3938,7 +6009,6 @@
           <w:spacing w:val="0"/>
           <w:sz w:val="18"/>
           <w:szCs w:val="18"/>
-          <w:bdr w:val="none" w:color="auto" w:sz="0" w:space="0"/>
           <w:shd w:val="clear" w:fill="EAF2FB"/>
         </w:rPr>
         <w:t>: rgba(0, 0, 0, 0.8) none repeat scroll 0 0;</w:t>
@@ -3982,7 +6052,6 @@
           <w:spacing w:val="0"/>
           <w:sz w:val="18"/>
           <w:szCs w:val="18"/>
-          <w:bdr w:val="none" w:color="auto" w:sz="0" w:space="0"/>
           <w:shd w:val="clear" w:fill="EAF2FB"/>
         </w:rPr>
         <w:t>: 100%;</w:t>
@@ -4026,7 +6095,6 @@
           <w:spacing w:val="0"/>
           <w:sz w:val="18"/>
           <w:szCs w:val="18"/>
-          <w:bdr w:val="none" w:color="auto" w:sz="0" w:space="0"/>
           <w:shd w:val="clear" w:fill="EAF2FB"/>
         </w:rPr>
         <w:t>: 100%;</w:t>
@@ -4070,7 +6138,6 @@
           <w:spacing w:val="0"/>
           <w:sz w:val="18"/>
           <w:szCs w:val="18"/>
-          <w:bdr w:val="none" w:color="auto" w:sz="0" w:space="0"/>
           <w:shd w:val="clear" w:fill="EAF2FB"/>
         </w:rPr>
         <w:t>: 0;</w:t>
@@ -4119,7 +6186,6 @@
           <w:spacing w:val="0"/>
           <w:sz w:val="18"/>
           <w:szCs w:val="18"/>
-          <w:bdr w:val="none" w:color="auto" w:sz="0" w:space="0"/>
           <w:shd w:val="clear" w:fill="EAF2FB"/>
         </w:rPr>
         <w:t>: 0;</w:t>
@@ -4163,7 +6229,6 @@
           <w:spacing w:val="0"/>
           <w:sz w:val="18"/>
           <w:szCs w:val="18"/>
-          <w:bdr w:val="none" w:color="auto" w:sz="0" w:space="0"/>
           <w:shd w:val="clear" w:fill="EAF2FB"/>
         </w:rPr>
         <w:t>: 0;</w:t>
@@ -4207,7 +6272,6 @@
           <w:spacing w:val="0"/>
           <w:sz w:val="18"/>
           <w:szCs w:val="18"/>
-          <w:bdr w:val="none" w:color="auto" w:sz="0" w:space="0"/>
           <w:shd w:val="clear" w:fill="EAF2FB"/>
         </w:rPr>
         <w:t>: 1000;</w:t>
@@ -4257,7 +6321,6 @@
           <w:spacing w:val="0"/>
           <w:sz w:val="18"/>
           <w:szCs w:val="18"/>
-          <w:bdr w:val="none" w:color="auto" w:sz="0" w:space="0"/>
           <w:shd w:val="clear" w:fill="EAF2FB"/>
         </w:rPr>
         <w:t>: 400ms;</w:t>
@@ -4306,7 +6369,6 @@
           <w:spacing w:val="0"/>
           <w:sz w:val="18"/>
           <w:szCs w:val="18"/>
-          <w:bdr w:val="none" w:color="auto" w:sz="0" w:space="0"/>
           <w:shd w:val="clear" w:fill="EAF2FB"/>
         </w:rPr>
         <w:t>: 400ms;</w:t>
@@ -4350,7 +6412,6 @@
           <w:spacing w:val="0"/>
           <w:sz w:val="18"/>
           <w:szCs w:val="18"/>
-          <w:bdr w:val="none" w:color="auto" w:sz="0" w:space="0"/>
           <w:shd w:val="clear" w:fill="EAF2FB"/>
         </w:rPr>
         <w:t>: 400ms;</w:t>
@@ -5065,6 +7126,7 @@
       <w:pPr>
         <w:widowControl w:val="0"/>
         <w:numPr>
+          <w:ilvl w:val="0"/>
           <w:numId w:val="0"/>
         </w:numPr>
         <w:pBdr>
@@ -5090,6 +7152,7 @@
       <w:pPr>
         <w:widowControl w:val="0"/>
         <w:numPr>
+          <w:ilvl w:val="0"/>
           <w:numId w:val="0"/>
         </w:numPr>
         <w:pBdr>
@@ -5129,6 +7192,7 @@
       <w:pPr>
         <w:widowControl w:val="0"/>
         <w:numPr>
+          <w:ilvl w:val="0"/>
           <w:numId w:val="0"/>
         </w:numPr>
         <w:pBdr>
@@ -5190,6 +7254,7 @@
       <w:pPr>
         <w:widowControl w:val="0"/>
         <w:numPr>
+          <w:ilvl w:val="0"/>
           <w:numId w:val="0"/>
         </w:numPr>
         <w:pBdr>
@@ -5215,6 +7280,7 @@
       <w:pPr>
         <w:widowControl w:val="0"/>
         <w:numPr>
+          <w:ilvl w:val="0"/>
           <w:numId w:val="0"/>
         </w:numPr>
         <w:pBdr>
@@ -5247,6 +7313,7 @@
       <w:pPr>
         <w:widowControl w:val="0"/>
         <w:numPr>
+          <w:ilvl w:val="0"/>
           <w:numId w:val="0"/>
         </w:numPr>
         <w:pBdr>
@@ -5279,6 +7346,7 @@
       <w:pPr>
         <w:widowControl w:val="0"/>
         <w:numPr>
+          <w:ilvl w:val="0"/>
           <w:numId w:val="0"/>
         </w:numPr>
         <w:pBdr>
@@ -5311,6 +7379,7 @@
       <w:pPr>
         <w:widowControl w:val="0"/>
         <w:numPr>
+          <w:ilvl w:val="0"/>
           <w:numId w:val="0"/>
         </w:numPr>
         <w:pBdr>
@@ -5343,6 +7412,7 @@
       <w:pPr>
         <w:widowControl w:val="0"/>
         <w:numPr>
+          <w:ilvl w:val="0"/>
           <w:numId w:val="0"/>
         </w:numPr>
         <w:pBdr>
@@ -5375,6 +7445,7 @@
       <w:pPr>
         <w:widowControl w:val="0"/>
         <w:numPr>
+          <w:ilvl w:val="0"/>
           <w:numId w:val="0"/>
         </w:numPr>
         <w:pBdr>
@@ -5407,6 +7478,7 @@
       <w:pPr>
         <w:widowControl w:val="0"/>
         <w:numPr>
+          <w:ilvl w:val="0"/>
           <w:numId w:val="0"/>
         </w:numPr>
         <w:pBdr>
@@ -5439,6 +7511,7 @@
       <w:pPr>
         <w:widowControl w:val="0"/>
         <w:numPr>
+          <w:ilvl w:val="0"/>
           <w:numId w:val="0"/>
         </w:numPr>
         <w:pBdr>
@@ -5464,6 +7537,7 @@
       <w:pPr>
         <w:widowControl w:val="0"/>
         <w:numPr>
+          <w:ilvl w:val="0"/>
           <w:numId w:val="0"/>
         </w:numPr>
         <w:pBdr>
@@ -5496,6 +7570,7 @@
       <w:pPr>
         <w:widowControl w:val="0"/>
         <w:numPr>
+          <w:ilvl w:val="0"/>
           <w:numId w:val="0"/>
         </w:numPr>
         <w:pBdr>
@@ -5528,6 +7603,7 @@
       <w:pPr>
         <w:widowControl w:val="0"/>
         <w:numPr>
+          <w:ilvl w:val="0"/>
           <w:numId w:val="0"/>
         </w:numPr>
         <w:pBdr>
@@ -5560,6 +7636,7 @@
       <w:pPr>
         <w:widowControl w:val="0"/>
         <w:numPr>
+          <w:ilvl w:val="0"/>
           <w:numId w:val="0"/>
         </w:numPr>
         <w:pBdr>
@@ -5585,6 +7662,7 @@
       <w:pPr>
         <w:widowControl w:val="0"/>
         <w:numPr>
+          <w:ilvl w:val="0"/>
           <w:numId w:val="0"/>
         </w:numPr>
         <w:pBdr>
@@ -5821,6 +7899,7 @@
       <w:pPr>
         <w:widowControl w:val="0"/>
         <w:numPr>
+          <w:ilvl w:val="0"/>
           <w:numId w:val="0"/>
         </w:numPr>
         <w:pBdr>
@@ -5973,6 +8052,7 @@
       <w:pPr>
         <w:widowControl w:val="0"/>
         <w:numPr>
+          <w:ilvl w:val="0"/>
           <w:numId w:val="0"/>
         </w:numPr>
         <w:pBdr>
@@ -6005,6 +8085,7 @@
       <w:pPr>
         <w:widowControl w:val="0"/>
         <w:numPr>
+          <w:ilvl w:val="0"/>
           <w:numId w:val="0"/>
         </w:numPr>
         <w:pBdr>
@@ -6037,6 +8118,7 @@
       <w:pPr>
         <w:widowControl w:val="0"/>
         <w:numPr>
+          <w:ilvl w:val="0"/>
           <w:numId w:val="0"/>
         </w:numPr>
         <w:pBdr>
@@ -6069,6 +8151,7 @@
       <w:pPr>
         <w:widowControl w:val="0"/>
         <w:numPr>
+          <w:ilvl w:val="0"/>
           <w:numId w:val="0"/>
         </w:numPr>
         <w:pBdr>
@@ -6129,6 +8212,7 @@
       <w:pPr>
         <w:widowControl w:val="0"/>
         <w:numPr>
+          <w:ilvl w:val="0"/>
           <w:numId w:val="0"/>
         </w:numPr>
         <w:pBdr>
@@ -6190,6 +8274,7 @@
       <w:pPr>
         <w:widowControl w:val="0"/>
         <w:numPr>
+          <w:ilvl w:val="0"/>
           <w:numId w:val="0"/>
         </w:numPr>
         <w:pBdr>
@@ -6255,7 +8340,7 @@
                     </pic:cNvPicPr>
                   </pic:nvPicPr>
                   <pic:blipFill>
-                    <a:blip r:embed="rId6"/>
+                    <a:blip r:embed="rId7"/>
                     <a:stretch>
                       <a:fillRect/>
                     </a:stretch>
@@ -6338,7 +8423,7 @@
                     </pic:cNvPicPr>
                   </pic:nvPicPr>
                   <pic:blipFill>
-                    <a:blip r:embed="rId7"/>
+                    <a:blip r:embed="rId8"/>
                     <a:stretch>
                       <a:fillRect/>
                     </a:stretch>
@@ -6643,7 +8728,7 @@
                     </pic:cNvPicPr>
                   </pic:nvPicPr>
                   <pic:blipFill>
-                    <a:blip r:embed="rId8"/>
+                    <a:blip r:embed="rId9"/>
                     <a:stretch>
                       <a:fillRect/>
                     </a:stretch>
@@ -7316,7 +9401,7 @@
                     </pic:cNvPicPr>
                   </pic:nvPicPr>
                   <pic:blipFill>
-                    <a:blip r:embed="rId9"/>
+                    <a:blip r:embed="rId10"/>
                     <a:stretch>
                       <a:fillRect/>
                     </a:stretch>
@@ -7359,7 +9444,7 @@
                     </pic:cNvPicPr>
                   </pic:nvPicPr>
                   <pic:blipFill>
-                    <a:blip r:embed="rId10"/>
+                    <a:blip r:embed="rId11"/>
                     <a:stretch>
                       <a:fillRect/>
                     </a:stretch>
@@ -7887,7 +9972,7 @@
                     </pic:cNvPicPr>
                   </pic:nvPicPr>
                   <pic:blipFill>
-                    <a:blip r:embed="rId11"/>
+                    <a:blip r:embed="rId12"/>
                     <a:stretch>
                       <a:fillRect/>
                     </a:stretch>
@@ -8505,12 +10590,12 @@
             <v:path/>
             <v:fill on="f" focussize="0,0"/>
             <v:stroke on="f"/>
-            <v:imagedata r:id="rId13" o:title=""/>
+            <v:imagedata r:id="rId14" o:title=""/>
             <o:lock v:ext="edit" aspectratio="t"/>
             <w10:wrap type="none"/>
             <w10:anchorlock/>
           </v:shape>
-          <o:OLEObject Type="Embed" ProgID="Package" ShapeID="_x0000_i1025" DrawAspect="Content" ObjectID="_1468075725" r:id="rId12">
+          <o:OLEObject Type="Embed" ProgID="Package" ShapeID="_x0000_i1025" DrawAspect="Content" ObjectID="_1468075725" r:id="rId13">
             <o:LockedField>false</o:LockedField>
           </o:OLEObject>
         </w:object>
@@ -8797,7 +10882,7 @@
                     </pic:cNvPicPr>
                   </pic:nvPicPr>
                   <pic:blipFill>
-                    <a:blip r:embed="rId14"/>
+                    <a:blip r:embed="rId15"/>
                     <a:stretch>
                       <a:fillRect/>
                     </a:stretch>
@@ -11549,7 +13634,7 @@
                     </pic:cNvPicPr>
                   </pic:nvPicPr>
                   <pic:blipFill>
-                    <a:blip r:embed="rId15"/>
+                    <a:blip r:embed="rId16"/>
                     <a:stretch>
                       <a:fillRect/>
                     </a:stretch>
@@ -11727,7 +13812,7 @@
                     </pic:cNvPicPr>
                   </pic:nvPicPr>
                   <pic:blipFill>
-                    <a:blip r:embed="rId16"/>
+                    <a:blip r:embed="rId17"/>
                     <a:stretch>
                       <a:fillRect/>
                     </a:stretch>
@@ -11795,7 +13880,7 @@
                     </pic:cNvPicPr>
                   </pic:nvPicPr>
                   <pic:blipFill>
-                    <a:blip r:embed="rId17"/>
+                    <a:blip r:embed="rId18"/>
                     <a:stretch>
                       <a:fillRect/>
                     </a:stretch>
@@ -11892,7 +13977,7 @@
                     </pic:cNvPicPr>
                   </pic:nvPicPr>
                   <pic:blipFill>
-                    <a:blip r:embed="rId18"/>
+                    <a:blip r:embed="rId19"/>
                     <a:stretch>
                       <a:fillRect/>
                     </a:stretch>
@@ -14045,7 +16130,7 @@
                     </pic:cNvPicPr>
                   </pic:nvPicPr>
                   <pic:blipFill>
-                    <a:blip r:embed="rId19"/>
+                    <a:blip r:embed="rId20"/>
                     <a:stretch>
                       <a:fillRect/>
                     </a:stretch>
@@ -14172,7 +16257,7 @@
                     </pic:cNvPicPr>
                   </pic:nvPicPr>
                   <pic:blipFill>
-                    <a:blip r:embed="rId20"/>
+                    <a:blip r:embed="rId21"/>
                     <a:stretch>
                       <a:fillRect/>
                     </a:stretch>
@@ -15422,7 +17507,7 @@
                     </pic:cNvPicPr>
                   </pic:nvPicPr>
                   <pic:blipFill>
-                    <a:blip r:embed="rId21"/>
+                    <a:blip r:embed="rId22"/>
                     <a:stretch>
                       <a:fillRect/>
                     </a:stretch>
@@ -15540,7 +17625,7 @@
                     </pic:cNvPicPr>
                   </pic:nvPicPr>
                   <pic:blipFill>
-                    <a:blip r:embed="rId22"/>
+                    <a:blip r:embed="rId23"/>
                     <a:stretch>
                       <a:fillRect/>
                     </a:stretch>
@@ -17140,7 +19225,7 @@
                     </pic:cNvPicPr>
                   </pic:nvPicPr>
                   <pic:blipFill>
-                    <a:blip r:embed="rId23"/>
+                    <a:blip r:embed="rId24"/>
                     <a:stretch>
                       <a:fillRect/>
                     </a:stretch>
@@ -18135,7 +20220,7 @@
                     </pic:cNvPicPr>
                   </pic:nvPicPr>
                   <pic:blipFill>
-                    <a:blip r:embed="rId24"/>
+                    <a:blip r:embed="rId25"/>
                     <a:stretch>
                       <a:fillRect/>
                     </a:stretch>
@@ -18324,7 +20409,7 @@
                     </pic:cNvPicPr>
                   </pic:nvPicPr>
                   <pic:blipFill>
-                    <a:blip r:embed="rId25"/>
+                    <a:blip r:embed="rId26"/>
                     <a:stretch>
                       <a:fillRect/>
                     </a:stretch>

</xml_diff>